<commit_message>
Adds Wireframes and Initial README
</commit_message>
<xml_diff>
--- a/docs/Projectdocumentation.docx
+++ b/docs/Projectdocumentation.docx
@@ -125,7 +125,7 @@
                                 <w:sz w:val="28"/>
                                 <w:szCs w:val="28"/>
                               </w:rPr>
-                              <w:t>klauenbösch</w:t>
+                              <w:t>bösch</w:t>
                             </w:r>
                           </w:p>
                           <w:p>
@@ -310,7 +310,7 @@
                           <w:sz w:val="28"/>
                           <w:szCs w:val="28"/>
                         </w:rPr>
-                        <w:t>klauenbösch</w:t>
+                        <w:t>bösch</w:t>
                       </w:r>
                     </w:p>
                     <w:p>
@@ -443,6 +443,7 @@
                               <w:dataBinding w:prefixMappings="xmlns:ns0='http://purl.org/dc/elements/1.1/' xmlns:ns1='http://schemas.openxmlformats.org/package/2006/metadata/core-properties' " w:xpath="/ns1:coreProperties[1]/ns0:title[1]" w:storeItemID="{6C3C8BC8-F283-45AE-878A-BAB7291924A1}"/>
                               <w:text/>
                             </w:sdtPr>
+                            <w:sdtEndPr/>
                             <w:sdtContent>
                               <w:p>
                                 <w:pPr>
@@ -521,6 +522,7 @@
                         <w:dataBinding w:prefixMappings="xmlns:ns0='http://purl.org/dc/elements/1.1/' xmlns:ns1='http://schemas.openxmlformats.org/package/2006/metadata/core-properties' " w:xpath="/ns1:coreProperties[1]/ns0:title[1]" w:storeItemID="{6C3C8BC8-F283-45AE-878A-BAB7291924A1}"/>
                         <w:text/>
                       </w:sdtPr>
+                      <w:sdtEndPr/>
                       <w:sdtContent>
                         <w:p>
                           <w:pPr>
@@ -572,7 +574,7 @@
           <w:noProof/>
         </w:rPr>
         <w:drawing>
-          <wp:anchor distT="0" distB="0" distL="114300" distR="114300" simplePos="0" relativeHeight="251658244" behindDoc="0" locked="0" layoutInCell="1" allowOverlap="1" wp14:anchorId="457F8292" wp14:editId="6AE076F8">
+          <wp:anchor distT="0" distB="0" distL="114300" distR="114300" simplePos="0" relativeHeight="251658244" behindDoc="0" locked="0" layoutInCell="1" allowOverlap="1" wp14:anchorId="457F8292" wp14:editId="32AD2911">
             <wp:simplePos x="0" y="0"/>
             <wp:positionH relativeFrom="column">
               <wp:posOffset>3997960</wp:posOffset>
@@ -810,14 +812,967 @@
         <w:br w:type="page"/>
       </w:r>
     </w:p>
+    <w:sdt>
+      <w:sdtPr>
+        <w:rPr>
+          <w:rFonts w:eastAsiaTheme="minorHAnsi" w:cstheme="minorBidi"/>
+          <w:color w:val="3B3838" w:themeColor="background2" w:themeShade="40"/>
+          <w:sz w:val="22"/>
+          <w:szCs w:val="22"/>
+          <w:lang w:val="de-CH"/>
+        </w:rPr>
+        <w:id w:val="532548966"/>
+        <w:docPartObj>
+          <w:docPartGallery w:val="Table of Contents"/>
+          <w:docPartUnique/>
+        </w:docPartObj>
+      </w:sdtPr>
+      <w:sdtEndPr>
+        <w:rPr>
+          <w:b/>
+          <w:bCs/>
+          <w:noProof/>
+        </w:rPr>
+      </w:sdtEndPr>
+      <w:sdtContent>
+        <w:p>
+          <w:pPr>
+            <w:pStyle w:val="TOCHeading"/>
+            <w:rPr>
+              <w:lang w:val="de-CH"/>
+            </w:rPr>
+          </w:pPr>
+          <w:r>
+            <w:rPr>
+              <w:lang w:val="de-CH"/>
+            </w:rPr>
+            <w:t>Inhaltsverzeichnis</w:t>
+          </w:r>
+        </w:p>
+        <w:p>
+          <w:pPr>
+            <w:pStyle w:val="TOC1"/>
+            <w:tabs>
+              <w:tab w:val="left" w:pos="440"/>
+              <w:tab w:val="right" w:leader="dot" w:pos="9016"/>
+            </w:tabs>
+            <w:rPr>
+              <w:rFonts w:asciiTheme="minorHAnsi" w:eastAsiaTheme="minorEastAsia" w:hAnsiTheme="minorHAnsi"/>
+              <w:noProof/>
+              <w:color w:val="auto"/>
+              <w:lang w:val="en-CH" w:eastAsia="en-CH"/>
+            </w:rPr>
+          </w:pPr>
+          <w:r>
+            <w:fldChar w:fldCharType="begin"/>
+          </w:r>
+          <w:r>
+            <w:instrText xml:space="preserve"> TOC \o "1-3" \h \z \u </w:instrText>
+          </w:r>
+          <w:r>
+            <w:fldChar w:fldCharType="separate"/>
+          </w:r>
+          <w:hyperlink w:anchor="_Toc159616526" w:history="1">
+            <w:r>
+              <w:rPr>
+                <w:rStyle w:val="Hyperlink"/>
+                <w:noProof/>
+              </w:rPr>
+              <w:t>1</w:t>
+            </w:r>
+            <w:r>
+              <w:rPr>
+                <w:rFonts w:asciiTheme="minorHAnsi" w:eastAsiaTheme="minorEastAsia" w:hAnsiTheme="minorHAnsi"/>
+                <w:noProof/>
+                <w:color w:val="auto"/>
+                <w:lang w:val="en-CH" w:eastAsia="en-CH"/>
+              </w:rPr>
+              <w:tab/>
+            </w:r>
+            <w:r>
+              <w:rPr>
+                <w:rStyle w:val="Hyperlink"/>
+                <w:noProof/>
+              </w:rPr>
+              <w:t>Projektidee und Geschäftsregeln</w:t>
+            </w:r>
+            <w:r>
+              <w:rPr>
+                <w:noProof/>
+                <w:webHidden/>
+              </w:rPr>
+              <w:tab/>
+            </w:r>
+            <w:r>
+              <w:rPr>
+                <w:noProof/>
+                <w:webHidden/>
+              </w:rPr>
+              <w:fldChar w:fldCharType="begin"/>
+            </w:r>
+            <w:r>
+              <w:rPr>
+                <w:noProof/>
+                <w:webHidden/>
+              </w:rPr>
+              <w:instrText xml:space="preserve"> PAGEREF _Toc159616526 \h </w:instrText>
+            </w:r>
+            <w:r>
+              <w:rPr>
+                <w:noProof/>
+                <w:webHidden/>
+              </w:rPr>
+            </w:r>
+            <w:r>
+              <w:rPr>
+                <w:noProof/>
+                <w:webHidden/>
+              </w:rPr>
+              <w:fldChar w:fldCharType="separate"/>
+            </w:r>
+            <w:r>
+              <w:rPr>
+                <w:noProof/>
+                <w:webHidden/>
+              </w:rPr>
+              <w:t>3</w:t>
+            </w:r>
+            <w:r>
+              <w:rPr>
+                <w:noProof/>
+                <w:webHidden/>
+              </w:rPr>
+              <w:fldChar w:fldCharType="end"/>
+            </w:r>
+          </w:hyperlink>
+        </w:p>
+        <w:p>
+          <w:pPr>
+            <w:pStyle w:val="TOC2"/>
+            <w:tabs>
+              <w:tab w:val="left" w:pos="880"/>
+              <w:tab w:val="right" w:leader="dot" w:pos="9016"/>
+            </w:tabs>
+            <w:rPr>
+              <w:rFonts w:asciiTheme="minorHAnsi" w:eastAsiaTheme="minorEastAsia" w:hAnsiTheme="minorHAnsi"/>
+              <w:noProof/>
+              <w:color w:val="auto"/>
+              <w:lang w:val="en-CH" w:eastAsia="en-CH"/>
+            </w:rPr>
+          </w:pPr>
+          <w:hyperlink w:anchor="_Toc159616527" w:history="1">
+            <w:r>
+              <w:rPr>
+                <w:rStyle w:val="Hyperlink"/>
+                <w:noProof/>
+              </w:rPr>
+              <w:t>1.1</w:t>
+            </w:r>
+            <w:r>
+              <w:rPr>
+                <w:rFonts w:asciiTheme="minorHAnsi" w:eastAsiaTheme="minorEastAsia" w:hAnsiTheme="minorHAnsi"/>
+                <w:noProof/>
+                <w:color w:val="auto"/>
+                <w:lang w:val="en-CH" w:eastAsia="en-CH"/>
+              </w:rPr>
+              <w:tab/>
+            </w:r>
+            <w:r>
+              <w:rPr>
+                <w:rStyle w:val="Hyperlink"/>
+                <w:noProof/>
+              </w:rPr>
+              <w:t>Spielregeln</w:t>
+            </w:r>
+            <w:r>
+              <w:rPr>
+                <w:noProof/>
+                <w:webHidden/>
+              </w:rPr>
+              <w:tab/>
+            </w:r>
+            <w:r>
+              <w:rPr>
+                <w:noProof/>
+                <w:webHidden/>
+              </w:rPr>
+              <w:fldChar w:fldCharType="begin"/>
+            </w:r>
+            <w:r>
+              <w:rPr>
+                <w:noProof/>
+                <w:webHidden/>
+              </w:rPr>
+              <w:instrText xml:space="preserve"> PAGEREF _Toc159616527 \h </w:instrText>
+            </w:r>
+            <w:r>
+              <w:rPr>
+                <w:noProof/>
+                <w:webHidden/>
+              </w:rPr>
+            </w:r>
+            <w:r>
+              <w:rPr>
+                <w:noProof/>
+                <w:webHidden/>
+              </w:rPr>
+              <w:fldChar w:fldCharType="separate"/>
+            </w:r>
+            <w:r>
+              <w:rPr>
+                <w:noProof/>
+                <w:webHidden/>
+              </w:rPr>
+              <w:t>3</w:t>
+            </w:r>
+            <w:r>
+              <w:rPr>
+                <w:noProof/>
+                <w:webHidden/>
+              </w:rPr>
+              <w:fldChar w:fldCharType="end"/>
+            </w:r>
+          </w:hyperlink>
+        </w:p>
+        <w:p>
+          <w:pPr>
+            <w:pStyle w:val="TOC2"/>
+            <w:tabs>
+              <w:tab w:val="left" w:pos="880"/>
+              <w:tab w:val="right" w:leader="dot" w:pos="9016"/>
+            </w:tabs>
+            <w:rPr>
+              <w:rFonts w:asciiTheme="minorHAnsi" w:eastAsiaTheme="minorEastAsia" w:hAnsiTheme="minorHAnsi"/>
+              <w:noProof/>
+              <w:color w:val="auto"/>
+              <w:lang w:val="en-CH" w:eastAsia="en-CH"/>
+            </w:rPr>
+          </w:pPr>
+          <w:hyperlink w:anchor="_Toc159616528" w:history="1">
+            <w:r>
+              <w:rPr>
+                <w:rStyle w:val="Hyperlink"/>
+                <w:noProof/>
+              </w:rPr>
+              <w:t>1.2</w:t>
+            </w:r>
+            <w:r>
+              <w:rPr>
+                <w:rFonts w:asciiTheme="minorHAnsi" w:eastAsiaTheme="minorEastAsia" w:hAnsiTheme="minorHAnsi"/>
+                <w:noProof/>
+                <w:color w:val="auto"/>
+                <w:lang w:val="en-CH" w:eastAsia="en-CH"/>
+              </w:rPr>
+              <w:tab/>
+            </w:r>
+            <w:r>
+              <w:rPr>
+                <w:rStyle w:val="Hyperlink"/>
+                <w:noProof/>
+              </w:rPr>
+              <w:t>Abgrenzung</w:t>
+            </w:r>
+            <w:r>
+              <w:rPr>
+                <w:noProof/>
+                <w:webHidden/>
+              </w:rPr>
+              <w:tab/>
+            </w:r>
+            <w:r>
+              <w:rPr>
+                <w:noProof/>
+                <w:webHidden/>
+              </w:rPr>
+              <w:fldChar w:fldCharType="begin"/>
+            </w:r>
+            <w:r>
+              <w:rPr>
+                <w:noProof/>
+                <w:webHidden/>
+              </w:rPr>
+              <w:instrText xml:space="preserve"> PAGEREF _Toc159616528 \h </w:instrText>
+            </w:r>
+            <w:r>
+              <w:rPr>
+                <w:noProof/>
+                <w:webHidden/>
+              </w:rPr>
+            </w:r>
+            <w:r>
+              <w:rPr>
+                <w:noProof/>
+                <w:webHidden/>
+              </w:rPr>
+              <w:fldChar w:fldCharType="separate"/>
+            </w:r>
+            <w:r>
+              <w:rPr>
+                <w:noProof/>
+                <w:webHidden/>
+              </w:rPr>
+              <w:t>3</w:t>
+            </w:r>
+            <w:r>
+              <w:rPr>
+                <w:noProof/>
+                <w:webHidden/>
+              </w:rPr>
+              <w:fldChar w:fldCharType="end"/>
+            </w:r>
+          </w:hyperlink>
+        </w:p>
+        <w:p>
+          <w:pPr>
+            <w:pStyle w:val="TOC1"/>
+            <w:tabs>
+              <w:tab w:val="left" w:pos="440"/>
+              <w:tab w:val="right" w:leader="dot" w:pos="9016"/>
+            </w:tabs>
+            <w:rPr>
+              <w:rFonts w:asciiTheme="minorHAnsi" w:eastAsiaTheme="minorEastAsia" w:hAnsiTheme="minorHAnsi"/>
+              <w:noProof/>
+              <w:color w:val="auto"/>
+              <w:lang w:val="en-CH" w:eastAsia="en-CH"/>
+            </w:rPr>
+          </w:pPr>
+          <w:hyperlink w:anchor="_Toc159616529" w:history="1">
+            <w:r>
+              <w:rPr>
+                <w:rStyle w:val="Hyperlink"/>
+                <w:noProof/>
+              </w:rPr>
+              <w:t>2</w:t>
+            </w:r>
+            <w:r>
+              <w:rPr>
+                <w:rFonts w:asciiTheme="minorHAnsi" w:eastAsiaTheme="minorEastAsia" w:hAnsiTheme="minorHAnsi"/>
+                <w:noProof/>
+                <w:color w:val="auto"/>
+                <w:lang w:val="en-CH" w:eastAsia="en-CH"/>
+              </w:rPr>
+              <w:tab/>
+            </w:r>
+            <w:r>
+              <w:rPr>
+                <w:rStyle w:val="Hyperlink"/>
+                <w:noProof/>
+              </w:rPr>
+              <w:t>Technologie Stack</w:t>
+            </w:r>
+            <w:r>
+              <w:rPr>
+                <w:noProof/>
+                <w:webHidden/>
+              </w:rPr>
+              <w:tab/>
+            </w:r>
+            <w:r>
+              <w:rPr>
+                <w:noProof/>
+                <w:webHidden/>
+              </w:rPr>
+              <w:fldChar w:fldCharType="begin"/>
+            </w:r>
+            <w:r>
+              <w:rPr>
+                <w:noProof/>
+                <w:webHidden/>
+              </w:rPr>
+              <w:instrText xml:space="preserve"> PAGEREF _Toc159616529 \h </w:instrText>
+            </w:r>
+            <w:r>
+              <w:rPr>
+                <w:noProof/>
+                <w:webHidden/>
+              </w:rPr>
+            </w:r>
+            <w:r>
+              <w:rPr>
+                <w:noProof/>
+                <w:webHidden/>
+              </w:rPr>
+              <w:fldChar w:fldCharType="separate"/>
+            </w:r>
+            <w:r>
+              <w:rPr>
+                <w:noProof/>
+                <w:webHidden/>
+              </w:rPr>
+              <w:t>4</w:t>
+            </w:r>
+            <w:r>
+              <w:rPr>
+                <w:noProof/>
+                <w:webHidden/>
+              </w:rPr>
+              <w:fldChar w:fldCharType="end"/>
+            </w:r>
+          </w:hyperlink>
+        </w:p>
+        <w:p>
+          <w:pPr>
+            <w:pStyle w:val="TOC1"/>
+            <w:tabs>
+              <w:tab w:val="left" w:pos="440"/>
+              <w:tab w:val="right" w:leader="dot" w:pos="9016"/>
+            </w:tabs>
+            <w:rPr>
+              <w:rFonts w:asciiTheme="minorHAnsi" w:eastAsiaTheme="minorEastAsia" w:hAnsiTheme="minorHAnsi"/>
+              <w:noProof/>
+              <w:color w:val="auto"/>
+              <w:lang w:val="en-CH" w:eastAsia="en-CH"/>
+            </w:rPr>
+          </w:pPr>
+          <w:hyperlink w:anchor="_Toc159616530" w:history="1">
+            <w:r>
+              <w:rPr>
+                <w:rStyle w:val="Hyperlink"/>
+                <w:noProof/>
+              </w:rPr>
+              <w:t>3</w:t>
+            </w:r>
+            <w:r>
+              <w:rPr>
+                <w:rFonts w:asciiTheme="minorHAnsi" w:eastAsiaTheme="minorEastAsia" w:hAnsiTheme="minorHAnsi"/>
+                <w:noProof/>
+                <w:color w:val="auto"/>
+                <w:lang w:val="en-CH" w:eastAsia="en-CH"/>
+              </w:rPr>
+              <w:tab/>
+            </w:r>
+            <w:r>
+              <w:rPr>
+                <w:rStyle w:val="Hyperlink"/>
+                <w:noProof/>
+              </w:rPr>
+              <w:t>Anforderungen</w:t>
+            </w:r>
+            <w:r>
+              <w:rPr>
+                <w:noProof/>
+                <w:webHidden/>
+              </w:rPr>
+              <w:tab/>
+            </w:r>
+            <w:r>
+              <w:rPr>
+                <w:noProof/>
+                <w:webHidden/>
+              </w:rPr>
+              <w:fldChar w:fldCharType="begin"/>
+            </w:r>
+            <w:r>
+              <w:rPr>
+                <w:noProof/>
+                <w:webHidden/>
+              </w:rPr>
+              <w:instrText xml:space="preserve"> PAGEREF _Toc159616530 \h </w:instrText>
+            </w:r>
+            <w:r>
+              <w:rPr>
+                <w:noProof/>
+                <w:webHidden/>
+              </w:rPr>
+            </w:r>
+            <w:r>
+              <w:rPr>
+                <w:noProof/>
+                <w:webHidden/>
+              </w:rPr>
+              <w:fldChar w:fldCharType="separate"/>
+            </w:r>
+            <w:r>
+              <w:rPr>
+                <w:noProof/>
+                <w:webHidden/>
+              </w:rPr>
+              <w:t>5</w:t>
+            </w:r>
+            <w:r>
+              <w:rPr>
+                <w:noProof/>
+                <w:webHidden/>
+              </w:rPr>
+              <w:fldChar w:fldCharType="end"/>
+            </w:r>
+          </w:hyperlink>
+        </w:p>
+        <w:p>
+          <w:pPr>
+            <w:pStyle w:val="TOC2"/>
+            <w:tabs>
+              <w:tab w:val="left" w:pos="880"/>
+              <w:tab w:val="right" w:leader="dot" w:pos="9016"/>
+            </w:tabs>
+            <w:rPr>
+              <w:rFonts w:asciiTheme="minorHAnsi" w:eastAsiaTheme="minorEastAsia" w:hAnsiTheme="minorHAnsi"/>
+              <w:noProof/>
+              <w:color w:val="auto"/>
+              <w:lang w:val="en-CH" w:eastAsia="en-CH"/>
+            </w:rPr>
+          </w:pPr>
+          <w:hyperlink w:anchor="_Toc159616531" w:history="1">
+            <w:r>
+              <w:rPr>
+                <w:rStyle w:val="Hyperlink"/>
+                <w:noProof/>
+              </w:rPr>
+              <w:t>3.1</w:t>
+            </w:r>
+            <w:r>
+              <w:rPr>
+                <w:rFonts w:asciiTheme="minorHAnsi" w:eastAsiaTheme="minorEastAsia" w:hAnsiTheme="minorHAnsi"/>
+                <w:noProof/>
+                <w:color w:val="auto"/>
+                <w:lang w:val="en-CH" w:eastAsia="en-CH"/>
+              </w:rPr>
+              <w:tab/>
+            </w:r>
+            <w:r>
+              <w:rPr>
+                <w:rStyle w:val="Hyperlink"/>
+                <w:noProof/>
+              </w:rPr>
+              <w:t>Funktionale Anforderungen</w:t>
+            </w:r>
+            <w:r>
+              <w:rPr>
+                <w:noProof/>
+                <w:webHidden/>
+              </w:rPr>
+              <w:tab/>
+            </w:r>
+            <w:r>
+              <w:rPr>
+                <w:noProof/>
+                <w:webHidden/>
+              </w:rPr>
+              <w:fldChar w:fldCharType="begin"/>
+            </w:r>
+            <w:r>
+              <w:rPr>
+                <w:noProof/>
+                <w:webHidden/>
+              </w:rPr>
+              <w:instrText xml:space="preserve"> PAGEREF _Toc159616531 \h </w:instrText>
+            </w:r>
+            <w:r>
+              <w:rPr>
+                <w:noProof/>
+                <w:webHidden/>
+              </w:rPr>
+            </w:r>
+            <w:r>
+              <w:rPr>
+                <w:noProof/>
+                <w:webHidden/>
+              </w:rPr>
+              <w:fldChar w:fldCharType="separate"/>
+            </w:r>
+            <w:r>
+              <w:rPr>
+                <w:noProof/>
+                <w:webHidden/>
+              </w:rPr>
+              <w:t>5</w:t>
+            </w:r>
+            <w:r>
+              <w:rPr>
+                <w:noProof/>
+                <w:webHidden/>
+              </w:rPr>
+              <w:fldChar w:fldCharType="end"/>
+            </w:r>
+          </w:hyperlink>
+        </w:p>
+        <w:p>
+          <w:pPr>
+            <w:pStyle w:val="TOC2"/>
+            <w:tabs>
+              <w:tab w:val="left" w:pos="880"/>
+              <w:tab w:val="right" w:leader="dot" w:pos="9016"/>
+            </w:tabs>
+            <w:rPr>
+              <w:rFonts w:asciiTheme="minorHAnsi" w:eastAsiaTheme="minorEastAsia" w:hAnsiTheme="minorHAnsi"/>
+              <w:noProof/>
+              <w:color w:val="auto"/>
+              <w:lang w:val="en-CH" w:eastAsia="en-CH"/>
+            </w:rPr>
+          </w:pPr>
+          <w:hyperlink w:anchor="_Toc159616532" w:history="1">
+            <w:r>
+              <w:rPr>
+                <w:rStyle w:val="Hyperlink"/>
+                <w:noProof/>
+              </w:rPr>
+              <w:t>3.2</w:t>
+            </w:r>
+            <w:r>
+              <w:rPr>
+                <w:rFonts w:asciiTheme="minorHAnsi" w:eastAsiaTheme="minorEastAsia" w:hAnsiTheme="minorHAnsi"/>
+                <w:noProof/>
+                <w:color w:val="auto"/>
+                <w:lang w:val="en-CH" w:eastAsia="en-CH"/>
+              </w:rPr>
+              <w:tab/>
+            </w:r>
+            <w:r>
+              <w:rPr>
+                <w:rStyle w:val="Hyperlink"/>
+                <w:noProof/>
+              </w:rPr>
+              <w:t>Nicht-funktionale Anforderungen</w:t>
+            </w:r>
+            <w:r>
+              <w:rPr>
+                <w:noProof/>
+                <w:webHidden/>
+              </w:rPr>
+              <w:tab/>
+            </w:r>
+            <w:r>
+              <w:rPr>
+                <w:noProof/>
+                <w:webHidden/>
+              </w:rPr>
+              <w:fldChar w:fldCharType="begin"/>
+            </w:r>
+            <w:r>
+              <w:rPr>
+                <w:noProof/>
+                <w:webHidden/>
+              </w:rPr>
+              <w:instrText xml:space="preserve"> PAGEREF _Toc159616532 \h </w:instrText>
+            </w:r>
+            <w:r>
+              <w:rPr>
+                <w:noProof/>
+                <w:webHidden/>
+              </w:rPr>
+            </w:r>
+            <w:r>
+              <w:rPr>
+                <w:noProof/>
+                <w:webHidden/>
+              </w:rPr>
+              <w:fldChar w:fldCharType="separate"/>
+            </w:r>
+            <w:r>
+              <w:rPr>
+                <w:noProof/>
+                <w:webHidden/>
+              </w:rPr>
+              <w:t>9</w:t>
+            </w:r>
+            <w:r>
+              <w:rPr>
+                <w:noProof/>
+                <w:webHidden/>
+              </w:rPr>
+              <w:fldChar w:fldCharType="end"/>
+            </w:r>
+          </w:hyperlink>
+        </w:p>
+        <w:p>
+          <w:pPr>
+            <w:pStyle w:val="TOC1"/>
+            <w:tabs>
+              <w:tab w:val="left" w:pos="440"/>
+              <w:tab w:val="right" w:leader="dot" w:pos="9016"/>
+            </w:tabs>
+            <w:rPr>
+              <w:rFonts w:asciiTheme="minorHAnsi" w:eastAsiaTheme="minorEastAsia" w:hAnsiTheme="minorHAnsi"/>
+              <w:noProof/>
+              <w:color w:val="auto"/>
+              <w:lang w:val="en-CH" w:eastAsia="en-CH"/>
+            </w:rPr>
+          </w:pPr>
+          <w:hyperlink w:anchor="_Toc159616533" w:history="1">
+            <w:r>
+              <w:rPr>
+                <w:rStyle w:val="Hyperlink"/>
+                <w:noProof/>
+              </w:rPr>
+              <w:t>4</w:t>
+            </w:r>
+            <w:r>
+              <w:rPr>
+                <w:rFonts w:asciiTheme="minorHAnsi" w:eastAsiaTheme="minorEastAsia" w:hAnsiTheme="minorHAnsi"/>
+                <w:noProof/>
+                <w:color w:val="auto"/>
+                <w:lang w:val="en-CH" w:eastAsia="en-CH"/>
+              </w:rPr>
+              <w:tab/>
+            </w:r>
+            <w:r>
+              <w:rPr>
+                <w:rStyle w:val="Hyperlink"/>
+                <w:noProof/>
+              </w:rPr>
+              <w:t>Struktur und Planung</w:t>
+            </w:r>
+            <w:r>
+              <w:rPr>
+                <w:noProof/>
+                <w:webHidden/>
+              </w:rPr>
+              <w:tab/>
+            </w:r>
+            <w:r>
+              <w:rPr>
+                <w:noProof/>
+                <w:webHidden/>
+              </w:rPr>
+              <w:fldChar w:fldCharType="begin"/>
+            </w:r>
+            <w:r>
+              <w:rPr>
+                <w:noProof/>
+                <w:webHidden/>
+              </w:rPr>
+              <w:instrText xml:space="preserve"> PAGEREF _Toc159616533 \h </w:instrText>
+            </w:r>
+            <w:r>
+              <w:rPr>
+                <w:noProof/>
+                <w:webHidden/>
+              </w:rPr>
+            </w:r>
+            <w:r>
+              <w:rPr>
+                <w:noProof/>
+                <w:webHidden/>
+              </w:rPr>
+              <w:fldChar w:fldCharType="separate"/>
+            </w:r>
+            <w:r>
+              <w:rPr>
+                <w:noProof/>
+                <w:webHidden/>
+              </w:rPr>
+              <w:t>10</w:t>
+            </w:r>
+            <w:r>
+              <w:rPr>
+                <w:noProof/>
+                <w:webHidden/>
+              </w:rPr>
+              <w:fldChar w:fldCharType="end"/>
+            </w:r>
+          </w:hyperlink>
+        </w:p>
+        <w:p>
+          <w:pPr>
+            <w:pStyle w:val="TOC2"/>
+            <w:tabs>
+              <w:tab w:val="left" w:pos="880"/>
+              <w:tab w:val="right" w:leader="dot" w:pos="9016"/>
+            </w:tabs>
+            <w:rPr>
+              <w:rFonts w:asciiTheme="minorHAnsi" w:eastAsiaTheme="minorEastAsia" w:hAnsiTheme="minorHAnsi"/>
+              <w:noProof/>
+              <w:color w:val="auto"/>
+              <w:lang w:val="en-CH" w:eastAsia="en-CH"/>
+            </w:rPr>
+          </w:pPr>
+          <w:hyperlink w:anchor="_Toc159616534" w:history="1">
+            <w:r>
+              <w:rPr>
+                <w:rStyle w:val="Hyperlink"/>
+                <w:noProof/>
+              </w:rPr>
+              <w:t>4.1</w:t>
+            </w:r>
+            <w:r>
+              <w:rPr>
+                <w:rFonts w:asciiTheme="minorHAnsi" w:eastAsiaTheme="minorEastAsia" w:hAnsiTheme="minorHAnsi"/>
+                <w:noProof/>
+                <w:color w:val="auto"/>
+                <w:lang w:val="en-CH" w:eastAsia="en-CH"/>
+              </w:rPr>
+              <w:tab/>
+            </w:r>
+            <w:r>
+              <w:rPr>
+                <w:rStyle w:val="Hyperlink"/>
+                <w:noProof/>
+              </w:rPr>
+              <w:t>Wireframe</w:t>
+            </w:r>
+            <w:r>
+              <w:rPr>
+                <w:noProof/>
+                <w:webHidden/>
+              </w:rPr>
+              <w:tab/>
+            </w:r>
+            <w:r>
+              <w:rPr>
+                <w:noProof/>
+                <w:webHidden/>
+              </w:rPr>
+              <w:fldChar w:fldCharType="begin"/>
+            </w:r>
+            <w:r>
+              <w:rPr>
+                <w:noProof/>
+                <w:webHidden/>
+              </w:rPr>
+              <w:instrText xml:space="preserve"> PAGEREF _Toc159616534 \h </w:instrText>
+            </w:r>
+            <w:r>
+              <w:rPr>
+                <w:noProof/>
+                <w:webHidden/>
+              </w:rPr>
+            </w:r>
+            <w:r>
+              <w:rPr>
+                <w:noProof/>
+                <w:webHidden/>
+              </w:rPr>
+              <w:fldChar w:fldCharType="separate"/>
+            </w:r>
+            <w:r>
+              <w:rPr>
+                <w:noProof/>
+                <w:webHidden/>
+              </w:rPr>
+              <w:t>10</w:t>
+            </w:r>
+            <w:r>
+              <w:rPr>
+                <w:noProof/>
+                <w:webHidden/>
+              </w:rPr>
+              <w:fldChar w:fldCharType="end"/>
+            </w:r>
+          </w:hyperlink>
+        </w:p>
+        <w:p>
+          <w:pPr>
+            <w:pStyle w:val="TOC1"/>
+            <w:tabs>
+              <w:tab w:val="left" w:pos="440"/>
+              <w:tab w:val="right" w:leader="dot" w:pos="9016"/>
+            </w:tabs>
+            <w:rPr>
+              <w:rFonts w:asciiTheme="minorHAnsi" w:eastAsiaTheme="minorEastAsia" w:hAnsiTheme="minorHAnsi"/>
+              <w:noProof/>
+              <w:color w:val="auto"/>
+              <w:lang w:val="en-CH" w:eastAsia="en-CH"/>
+            </w:rPr>
+          </w:pPr>
+          <w:hyperlink w:anchor="_Toc159616535" w:history="1">
+            <w:r>
+              <w:rPr>
+                <w:rStyle w:val="Hyperlink"/>
+                <w:noProof/>
+              </w:rPr>
+              <w:t>5</w:t>
+            </w:r>
+            <w:r>
+              <w:rPr>
+                <w:rFonts w:asciiTheme="minorHAnsi" w:eastAsiaTheme="minorEastAsia" w:hAnsiTheme="minorHAnsi"/>
+                <w:noProof/>
+                <w:color w:val="auto"/>
+                <w:lang w:val="en-CH" w:eastAsia="en-CH"/>
+              </w:rPr>
+              <w:tab/>
+            </w:r>
+            <w:r>
+              <w:rPr>
+                <w:rStyle w:val="Hyperlink"/>
+                <w:noProof/>
+              </w:rPr>
+              <w:t>Weitere Dokumentations Resourcen</w:t>
+            </w:r>
+            <w:r>
+              <w:rPr>
+                <w:noProof/>
+                <w:webHidden/>
+              </w:rPr>
+              <w:tab/>
+            </w:r>
+            <w:r>
+              <w:rPr>
+                <w:noProof/>
+                <w:webHidden/>
+              </w:rPr>
+              <w:fldChar w:fldCharType="begin"/>
+            </w:r>
+            <w:r>
+              <w:rPr>
+                <w:noProof/>
+                <w:webHidden/>
+              </w:rPr>
+              <w:instrText xml:space="preserve"> PAGEREF _Toc159616535 \h </w:instrText>
+            </w:r>
+            <w:r>
+              <w:rPr>
+                <w:noProof/>
+                <w:webHidden/>
+              </w:rPr>
+            </w:r>
+            <w:r>
+              <w:rPr>
+                <w:noProof/>
+                <w:webHidden/>
+              </w:rPr>
+              <w:fldChar w:fldCharType="separate"/>
+            </w:r>
+            <w:r>
+              <w:rPr>
+                <w:noProof/>
+                <w:webHidden/>
+              </w:rPr>
+              <w:t>12</w:t>
+            </w:r>
+            <w:r>
+              <w:rPr>
+                <w:noProof/>
+                <w:webHidden/>
+              </w:rPr>
+              <w:fldChar w:fldCharType="end"/>
+            </w:r>
+          </w:hyperlink>
+        </w:p>
+        <w:p>
+          <w:r>
+            <w:rPr>
+              <w:b/>
+              <w:bCs/>
+              <w:noProof/>
+            </w:rPr>
+            <w:fldChar w:fldCharType="end"/>
+          </w:r>
+        </w:p>
+      </w:sdtContent>
+    </w:sdt>
     <w:p>
       <w:pPr>
+        <w:rPr>
+          <w:rFonts w:eastAsiaTheme="majorEastAsia" w:cstheme="majorBidi"/>
+          <w:color w:val="6E0B2B" w:themeColor="accent2" w:themeShade="BF"/>
+          <w:sz w:val="32"/>
+          <w:szCs w:val="32"/>
+        </w:rPr>
+      </w:pPr>
+      <w:r>
+        <w:br w:type="page"/>
+      </w:r>
+    </w:p>
+    <w:p>
+      <w:pPr>
         <w:pStyle w:val="Heading1"/>
       </w:pPr>
+      <w:bookmarkStart w:id="0" w:name="_Toc159616526"/>
       <w:r>
         <w:lastRenderedPageBreak/>
         <w:t>Projektidee und Geschäftsregeln</w:t>
       </w:r>
+      <w:bookmarkEnd w:id="0"/>
     </w:p>
     <w:p>
       <w:r>
@@ -828,9 +1783,11 @@
       <w:pPr>
         <w:pStyle w:val="Heading2"/>
       </w:pPr>
+      <w:bookmarkStart w:id="1" w:name="_Toc159616527"/>
       <w:r>
         <w:t>Spielregeln</w:t>
       </w:r>
+      <w:bookmarkEnd w:id="1"/>
     </w:p>
     <w:p>
       <w:pPr>
@@ -1031,9 +1988,11 @@
       <w:pPr>
         <w:pStyle w:val="Heading2"/>
       </w:pPr>
+      <w:bookmarkStart w:id="2" w:name="_Toc159616528"/>
       <w:r>
         <w:t>Abgrenzung</w:t>
       </w:r>
+      <w:bookmarkEnd w:id="2"/>
     </w:p>
     <w:p>
       <w:pPr>
@@ -1119,10 +2078,12 @@
       <w:pPr>
         <w:pStyle w:val="Heading1"/>
       </w:pPr>
+      <w:bookmarkStart w:id="3" w:name="_Toc159616529"/>
       <w:r>
         <w:lastRenderedPageBreak/>
         <w:t>Technologie Stack</w:t>
       </w:r>
+      <w:bookmarkEnd w:id="3"/>
     </w:p>
     <w:tbl>
       <w:tblPr>
@@ -1317,15 +2278,7 @@
             <w:tcW w:w="2547" w:type="dxa"/>
           </w:tcPr>
           <w:p>
-            <w:pPr>
-              <w:rPr>
-                <w:lang w:val="en-GB"/>
-              </w:rPr>
-            </w:pPr>
-            <w:r>
-              <w:rPr>
-                <w:lang w:val="en-GB"/>
-              </w:rPr>
+            <w:r>
               <w:t>Cypress</w:t>
             </w:r>
           </w:p>
@@ -1339,10 +2292,7 @@
               <w:keepNext/>
             </w:pPr>
             <w:r>
-              <w:t>Library für automatisierte E</w:t>
-            </w:r>
-            <w:r>
-              <w:t>2E Tests.</w:t>
+              <w:t>Library für automatisierte E2E Tests.</w:t>
             </w:r>
           </w:p>
         </w:tc>
@@ -1353,15 +2303,7 @@
             <w:tcW w:w="2547" w:type="dxa"/>
           </w:tcPr>
           <w:p>
-            <w:pPr>
-              <w:rPr>
-                <w:lang w:val="en-GB"/>
-              </w:rPr>
-            </w:pPr>
-            <w:r>
-              <w:rPr>
-                <w:lang w:val="en-GB"/>
-              </w:rPr>
+            <w:r>
               <w:t>Firebase</w:t>
             </w:r>
           </w:p>
@@ -1385,6 +2327,7 @@
       <w:pPr>
         <w:pStyle w:val="Caption"/>
       </w:pPr>
+      <w:bookmarkStart w:id="4" w:name="_Toc159616539"/>
       <w:r>
         <w:t xml:space="preserve">Tabelle </w:t>
       </w:r>
@@ -1409,25 +2352,45 @@
       <w:r>
         <w:t>: Technologie Stack</w:t>
       </w:r>
+      <w:bookmarkEnd w:id="4"/>
     </w:p>
     <w:p>
       <w:pPr>
-        <w:pStyle w:val="Heading1"/>
-      </w:pPr>
-      <w:r>
-        <w:t>Anforderung</w:t>
-      </w:r>
-      <w:r>
-        <w:t>en</w:t>
+        <w:rPr>
+          <w:i/>
+          <w:iCs/>
+          <w:color w:val="929292" w:themeColor="text1" w:themeTint="80"/>
+          <w:sz w:val="18"/>
+          <w:szCs w:val="18"/>
+        </w:rPr>
+      </w:pPr>
+      <w:r>
+        <w:br w:type="page"/>
       </w:r>
     </w:p>
     <w:p>
       <w:pPr>
+        <w:pStyle w:val="Heading1"/>
+      </w:pPr>
+      <w:bookmarkStart w:id="5" w:name="_Toc159616530"/>
+      <w:r>
+        <w:lastRenderedPageBreak/>
+        <w:t>Anforderung</w:t>
+      </w:r>
+      <w:r>
+        <w:t>en</w:t>
+      </w:r>
+      <w:bookmarkEnd w:id="5"/>
+    </w:p>
+    <w:p>
+      <w:pPr>
         <w:pStyle w:val="Heading2"/>
       </w:pPr>
+      <w:bookmarkStart w:id="6" w:name="_Toc159616531"/>
       <w:r>
         <w:t>Funktionale Anforderungen</w:t>
       </w:r>
+      <w:bookmarkEnd w:id="6"/>
     </w:p>
     <w:tbl>
       <w:tblPr>
@@ -1866,6 +2829,7 @@
       <w:pPr>
         <w:pStyle w:val="Caption"/>
       </w:pPr>
+      <w:bookmarkStart w:id="7" w:name="_Toc159616540"/>
       <w:r>
         <w:t xml:space="preserve">Tabelle </w:t>
       </w:r>
@@ -1890,6 +2854,7 @@
       <w:r>
         <w:t>: FA-001 Charaktererstellung</w:t>
       </w:r>
+      <w:bookmarkEnd w:id="7"/>
     </w:p>
     <w:tbl>
       <w:tblPr>
@@ -2028,13 +2993,7 @@
           </w:tcPr>
           <w:p>
             <w:r>
-              <w:t xml:space="preserve">Spieler </w:t>
-            </w:r>
-            <w:r>
-              <w:t>steht einem Gegner gegebnüber</w:t>
-            </w:r>
-            <w:r>
-              <w:t>.</w:t>
+              <w:t>Spieler steht einem Gegner gegebnüber.</w:t>
             </w:r>
           </w:p>
         </w:tc>
@@ -2095,7 +3054,6 @@
               <w:rPr>
                 <w:b/>
               </w:rPr>
-              <w:lastRenderedPageBreak/>
               <w:t>Standardablauf</w:t>
             </w:r>
           </w:p>
@@ -2335,6 +3293,7 @@
       <w:pPr>
         <w:pStyle w:val="Caption"/>
       </w:pPr>
+      <w:bookmarkStart w:id="8" w:name="_Toc159616541"/>
       <w:r>
         <w:t xml:space="preserve">Tabelle </w:t>
       </w:r>
@@ -2359,6 +3318,7 @@
       <w:r>
         <w:t>: FA-002 Kampfsystem</w:t>
       </w:r>
+      <w:bookmarkEnd w:id="8"/>
     </w:p>
     <w:tbl>
       <w:tblPr>
@@ -2453,6 +3413,7 @@
               <w:rPr>
                 <w:b/>
               </w:rPr>
+              <w:lastRenderedPageBreak/>
               <w:t>Ziel</w:t>
             </w:r>
           </w:p>
@@ -2525,10 +3486,7 @@
           </w:tcPr>
           <w:p>
             <w:r>
-              <w:t>Der Spieler hat einen Kampf erfolgreich beendet</w:t>
-            </w:r>
-            <w:r>
-              <w:t xml:space="preserve"> und sieht die Belohnungsmaske.</w:t>
+              <w:t>Der Spieler hat einen Kampf erfolgreich beendet und sieht die Belohnungsmaske.</w:t>
             </w:r>
           </w:p>
         </w:tc>
@@ -2757,6 +3715,7 @@
       <w:pPr>
         <w:pStyle w:val="Caption"/>
       </w:pPr>
+      <w:bookmarkStart w:id="9" w:name="_Toc159616542"/>
       <w:r>
         <w:t xml:space="preserve">Tabelle </w:t>
       </w:r>
@@ -2781,6 +3740,7 @@
       <w:r>
         <w:t>: FA-003 Belohnungsauswahl nach Kampf</w:t>
       </w:r>
+      <w:bookmarkEnd w:id="9"/>
     </w:p>
     <w:tbl>
       <w:tblPr>
@@ -2999,7 +3959,6 @@
               <w:rPr>
                 <w:b/>
               </w:rPr>
-              <w:lastRenderedPageBreak/>
               <w:t>Standardablauf</w:t>
             </w:r>
           </w:p>
@@ -3221,7 +4180,9 @@
       <w:pPr>
         <w:pStyle w:val="Caption"/>
       </w:pPr>
-      <w:r>
+      <w:bookmarkStart w:id="10" w:name="_Toc159616543"/>
+      <w:r>
+        <w:lastRenderedPageBreak/>
         <w:t xml:space="preserve">Tabelle </w:t>
       </w:r>
       <w:r>
@@ -3245,6 +4206,7 @@
       <w:r>
         <w:t>: FA-004 Belohnungsauswahl nach Level-Up</w:t>
       </w:r>
+      <w:bookmarkEnd w:id="10"/>
     </w:p>
     <w:tbl>
       <w:tblPr>
@@ -3440,16 +4402,7 @@
           </w:tcPr>
           <w:p>
             <w:r>
-              <w:t xml:space="preserve">Spieler gewinnt Kampf </w:t>
-            </w:r>
-            <w:r>
-              <w:t xml:space="preserve">und wählt </w:t>
-            </w:r>
-            <w:r>
-              <w:t>Ausrüstung</w:t>
-            </w:r>
-            <w:r>
-              <w:t xml:space="preserve"> oder </w:t>
+              <w:t xml:space="preserve">Spieler gewinnt Kampf und wählt Ausrüstung oder </w:t>
             </w:r>
             <w:r>
               <w:t>Spieler wählt beim Level Up eine neue Attacke</w:t>
@@ -3701,6 +4654,7 @@
       <w:pPr>
         <w:pStyle w:val="Caption"/>
       </w:pPr>
+      <w:bookmarkStart w:id="11" w:name="_Toc159616544"/>
       <w:r>
         <w:t xml:space="preserve">Tabelle </w:t>
       </w:r>
@@ -3731,6 +4685,7 @@
         </w:rPr>
         <w:t xml:space="preserve"> von Attacken und Ausrüstung</w:t>
       </w:r>
+      <w:bookmarkEnd w:id="11"/>
     </w:p>
     <w:tbl>
       <w:tblPr>
@@ -3794,7 +4749,6 @@
               <w:rPr>
                 <w:b/>
               </w:rPr>
-              <w:lastRenderedPageBreak/>
               <w:t>ID</w:t>
             </w:r>
           </w:p>
@@ -4143,6 +5097,7 @@
       <w:pPr>
         <w:pStyle w:val="Caption"/>
       </w:pPr>
+      <w:bookmarkStart w:id="12" w:name="_Toc159616545"/>
       <w:r>
         <w:t xml:space="preserve">Tabelle </w:t>
       </w:r>
@@ -4167,6 +5122,7 @@
       <w:r>
         <w:t>: FA-006 Charakter Information</w:t>
       </w:r>
+      <w:bookmarkEnd w:id="12"/>
     </w:p>
     <w:tbl>
       <w:tblPr>
@@ -4188,6 +5144,7 @@
           </w:tcPr>
           <w:p>
             <w:r>
+              <w:lastRenderedPageBreak/>
               <w:t>Name</w:t>
             </w:r>
           </w:p>
@@ -4579,6 +5536,7 @@
       <w:pPr>
         <w:pStyle w:val="Caption"/>
       </w:pPr>
+      <w:bookmarkStart w:id="13" w:name="_Toc159616546"/>
       <w:r>
         <w:t xml:space="preserve">Tabelle </w:t>
       </w:r>
@@ -4603,6 +5561,7 @@
       <w:r>
         <w:t>: FA-007 Leaderboard für Dungeon Erfolg</w:t>
       </w:r>
+      <w:bookmarkEnd w:id="13"/>
     </w:p>
     <w:tbl>
       <w:tblPr>
@@ -4805,7 +5764,6 @@
               <w:rPr>
                 <w:b/>
               </w:rPr>
-              <w:lastRenderedPageBreak/>
               <w:t>Standardablauf</w:t>
             </w:r>
           </w:p>
@@ -4991,6 +5949,7 @@
       <w:pPr>
         <w:pStyle w:val="Caption"/>
       </w:pPr>
+      <w:bookmarkStart w:id="14" w:name="_Toc159616547"/>
       <w:r>
         <w:t xml:space="preserve">Tabelle </w:t>
       </w:r>
@@ -5015,6 +5974,7 @@
       <w:r>
         <w:t>: FA-008 Nächstes Dungeon-Level besuchen</w:t>
       </w:r>
+      <w:bookmarkEnd w:id="14"/>
     </w:p>
     <w:tbl>
       <w:tblPr>
@@ -5286,6 +6246,7 @@
               <w:rPr>
                 <w:b/>
               </w:rPr>
+              <w:lastRenderedPageBreak/>
               <w:t>Nachbedingung Erfolg</w:t>
             </w:r>
           </w:p>
@@ -5402,6 +6363,7 @@
       <w:pPr>
         <w:pStyle w:val="Caption"/>
       </w:pPr>
+      <w:bookmarkStart w:id="15" w:name="_Toc159616548"/>
       <w:r>
         <w:t xml:space="preserve">Tabelle </w:t>
       </w:r>
@@ -5424,19 +6386,19 @@
         <w:fldChar w:fldCharType="end"/>
       </w:r>
       <w:r>
-        <w:t xml:space="preserve">: FA-009 </w:t>
-      </w:r>
-      <w:r>
-        <w:t>Spielanleitung</w:t>
-      </w:r>
+        <w:t>: FA-009 Spielanleitung</w:t>
+      </w:r>
+      <w:bookmarkEnd w:id="15"/>
     </w:p>
     <w:p>
       <w:pPr>
         <w:pStyle w:val="Heading2"/>
       </w:pPr>
+      <w:bookmarkStart w:id="16" w:name="_Toc159616532"/>
       <w:r>
         <w:t>Nicht-funktionale Anforderungen</w:t>
       </w:r>
+      <w:bookmarkEnd w:id="16"/>
     </w:p>
     <w:tbl>
       <w:tblPr>
@@ -5585,6 +6547,7 @@
       <w:pPr>
         <w:pStyle w:val="Caption"/>
       </w:pPr>
+      <w:bookmarkStart w:id="17" w:name="_Toc159616549"/>
       <w:r>
         <w:t xml:space="preserve">Tabelle </w:t>
       </w:r>
@@ -5609,6 +6572,7 @@
       <w:r>
         <w:t>: NFA-001 Schnelle Ladezeiten</w:t>
       </w:r>
+      <w:bookmarkEnd w:id="17"/>
     </w:p>
     <w:tbl>
       <w:tblPr>
@@ -5760,6 +6724,7 @@
       <w:pPr>
         <w:pStyle w:val="Caption"/>
       </w:pPr>
+      <w:bookmarkStart w:id="18" w:name="_Toc159616550"/>
       <w:r>
         <w:t xml:space="preserve">Tabelle </w:t>
       </w:r>
@@ -5784,6 +6749,7 @@
       <w:r>
         <w:t>: NFA-002 Intuitive benutzeroberfläche</w:t>
       </w:r>
+      <w:bookmarkEnd w:id="18"/>
     </w:p>
     <w:tbl>
       <w:tblPr>
@@ -5938,6 +6904,7 @@
       <w:pPr>
         <w:pStyle w:val="Caption"/>
       </w:pPr>
+      <w:bookmarkStart w:id="19" w:name="_Toc159616551"/>
       <w:r>
         <w:t xml:space="preserve">Tabelle </w:t>
       </w:r>
@@ -5962,27 +6929,1765 @@
       <w:r>
         <w:t>: NFA-003 PWA</w:t>
       </w:r>
+      <w:bookmarkEnd w:id="19"/>
     </w:p>
     <w:p>
       <w:pPr>
+        <w:rPr>
+          <w:i/>
+          <w:iCs/>
+          <w:color w:val="929292" w:themeColor="text1" w:themeTint="80"/>
+          <w:sz w:val="18"/>
+          <w:szCs w:val="18"/>
+        </w:rPr>
+      </w:pPr>
+      <w:r>
+        <w:br w:type="page"/>
+      </w:r>
+    </w:p>
+    <w:p>
+      <w:pPr>
         <w:pStyle w:val="Heading1"/>
       </w:pPr>
+      <w:bookmarkStart w:id="20" w:name="_Toc159616533"/>
       <w:r>
         <w:lastRenderedPageBreak/>
         <w:t>Struktur und Planung</w:t>
       </w:r>
+      <w:bookmarkEnd w:id="20"/>
     </w:p>
     <w:p>
       <w:pPr>
         <w:pStyle w:val="Heading2"/>
       </w:pPr>
+      <w:bookmarkStart w:id="21" w:name="_Toc159616534"/>
       <w:r>
         <w:t>Wireframe</w:t>
+      </w:r>
+      <w:bookmarkEnd w:id="21"/>
+    </w:p>
+    <w:p>
+      <w:r>
+        <w:t xml:space="preserve">Ein detailiertere Ansicht des Wireframes kann über folgenden Link </w:t>
+      </w:r>
+      <w:r>
+        <w:t xml:space="preserve">abgerufen werden: </w:t>
+      </w:r>
+      <w:hyperlink r:id="rId10" w:history="1">
+        <w:r>
+          <w:rPr>
+            <w:rStyle w:val="Hyperlink"/>
+          </w:rPr>
+          <w:t>https://www.figma.com/file/2yvGrcJwC7dlGxLXg62qeq/Eternal-Depths-Wireframe?type=design&amp;node-id=0%3A1&amp;mode=design&amp;t=0KaVQDq6JAXOYxNF-1</w:t>
+        </w:r>
+      </w:hyperlink>
+      <w:r>
+        <w:t xml:space="preserve"> </w:t>
+      </w:r>
+    </w:p>
+    <w:p>
+      <w:pPr>
+        <w:keepNext/>
+      </w:pPr>
+      <w:r>
+        <w:rPr>
+          <w:noProof/>
+        </w:rPr>
+        <w:drawing>
+          <wp:inline distT="0" distB="0" distL="0" distR="0" wp14:anchorId="2E43CDD5" wp14:editId="73C96C5D">
+            <wp:extent cx="4579200" cy="2101854"/>
+            <wp:effectExtent l="0" t="0" r="0" b="0"/>
+            <wp:docPr id="1808127034" name="Picture 1"/>
+            <wp:cNvGraphicFramePr>
+              <a:graphicFrameLocks xmlns:a="http://schemas.openxmlformats.org/drawingml/2006/main" noChangeAspect="1"/>
+            </wp:cNvGraphicFramePr>
+            <a:graphic xmlns:a="http://schemas.openxmlformats.org/drawingml/2006/main">
+              <a:graphicData uri="http://schemas.openxmlformats.org/drawingml/2006/picture">
+                <pic:pic xmlns:pic="http://schemas.openxmlformats.org/drawingml/2006/picture">
+                  <pic:nvPicPr>
+                    <pic:cNvPr id="1808127034" name="Picture 1"/>
+                    <pic:cNvPicPr>
+                      <a:picLocks noChangeAspect="1" noChangeArrowheads="1"/>
+                    </pic:cNvPicPr>
+                  </pic:nvPicPr>
+                  <pic:blipFill>
+                    <a:blip r:embed="rId11" cstate="print">
+                      <a:extLst>
+                        <a:ext uri="{28A0092B-C50C-407E-A947-70E740481C1C}">
+                          <a14:useLocalDpi xmlns:a14="http://schemas.microsoft.com/office/drawing/2010/main" val="0"/>
+                        </a:ext>
+                      </a:extLst>
+                    </a:blip>
+                    <a:stretch>
+                      <a:fillRect/>
+                    </a:stretch>
+                  </pic:blipFill>
+                  <pic:spPr bwMode="auto">
+                    <a:xfrm>
+                      <a:off x="0" y="0"/>
+                      <a:ext cx="4579200" cy="2101854"/>
+                    </a:xfrm>
+                    <a:prstGeom prst="rect">
+                      <a:avLst/>
+                    </a:prstGeom>
+                    <a:noFill/>
+                    <a:ln>
+                      <a:noFill/>
+                    </a:ln>
+                  </pic:spPr>
+                </pic:pic>
+              </a:graphicData>
+            </a:graphic>
+          </wp:inline>
+        </w:drawing>
+      </w:r>
+    </w:p>
+    <w:p>
+      <w:pPr>
+        <w:pStyle w:val="Caption"/>
+      </w:pPr>
+      <w:bookmarkStart w:id="22" w:name="_Toc159616536"/>
+      <w:r>
+        <w:t xml:space="preserve">Abbildung </w:t>
+      </w:r>
+      <w:r>
+        <w:fldChar w:fldCharType="begin"/>
+      </w:r>
+      <w:r>
+        <w:instrText xml:space="preserve"> SEQ Abbildung \* ARABIC </w:instrText>
+      </w:r>
+      <w:r>
+        <w:fldChar w:fldCharType="separate"/>
+      </w:r>
+      <w:r>
+        <w:rPr>
+          <w:noProof/>
+        </w:rPr>
+        <w:t>1</w:t>
+      </w:r>
+      <w:r>
+        <w:fldChar w:fldCharType="end"/>
+      </w:r>
+      <w:r>
+        <w:t>: Start Screen</w:t>
+      </w:r>
+      <w:bookmarkEnd w:id="22"/>
+    </w:p>
+    <w:p>
+      <w:pPr>
+        <w:keepNext/>
+      </w:pPr>
+      <w:r>
+        <w:rPr>
+          <w:noProof/>
+        </w:rPr>
+        <w:drawing>
+          <wp:inline distT="0" distB="0" distL="0" distR="0" wp14:anchorId="0D5DD924" wp14:editId="2880E477">
+            <wp:extent cx="4595571" cy="4493001"/>
+            <wp:effectExtent l="0" t="0" r="0" b="3175"/>
+            <wp:docPr id="1310548981" name="Picture 2"/>
+            <wp:cNvGraphicFramePr>
+              <a:graphicFrameLocks xmlns:a="http://schemas.openxmlformats.org/drawingml/2006/main" noChangeAspect="1"/>
+            </wp:cNvGraphicFramePr>
+            <a:graphic xmlns:a="http://schemas.openxmlformats.org/drawingml/2006/main">
+              <a:graphicData uri="http://schemas.openxmlformats.org/drawingml/2006/picture">
+                <pic:pic xmlns:pic="http://schemas.openxmlformats.org/drawingml/2006/picture">
+                  <pic:nvPicPr>
+                    <pic:cNvPr id="1310548981" name="Picture 2"/>
+                    <pic:cNvPicPr>
+                      <a:picLocks noChangeAspect="1" noChangeArrowheads="1"/>
+                    </pic:cNvPicPr>
+                  </pic:nvPicPr>
+                  <pic:blipFill>
+                    <a:blip r:embed="rId12" cstate="print">
+                      <a:extLst>
+                        <a:ext uri="{28A0092B-C50C-407E-A947-70E740481C1C}">
+                          <a14:useLocalDpi xmlns:a14="http://schemas.microsoft.com/office/drawing/2010/main" val="0"/>
+                        </a:ext>
+                      </a:extLst>
+                    </a:blip>
+                    <a:stretch>
+                      <a:fillRect/>
+                    </a:stretch>
+                  </pic:blipFill>
+                  <pic:spPr bwMode="auto">
+                    <a:xfrm>
+                      <a:off x="0" y="0"/>
+                      <a:ext cx="4595571" cy="4493001"/>
+                    </a:xfrm>
+                    <a:prstGeom prst="rect">
+                      <a:avLst/>
+                    </a:prstGeom>
+                    <a:noFill/>
+                    <a:ln>
+                      <a:noFill/>
+                    </a:ln>
+                  </pic:spPr>
+                </pic:pic>
+              </a:graphicData>
+            </a:graphic>
+          </wp:inline>
+        </w:drawing>
+      </w:r>
+    </w:p>
+    <w:p>
+      <w:pPr>
+        <w:pStyle w:val="Caption"/>
+      </w:pPr>
+      <w:bookmarkStart w:id="23" w:name="_Toc159616537"/>
+      <w:r>
+        <w:t xml:space="preserve">Abbildung </w:t>
+      </w:r>
+      <w:r>
+        <w:fldChar w:fldCharType="begin"/>
+      </w:r>
+      <w:r>
+        <w:instrText xml:space="preserve"> SEQ Abbildung \* ARABIC </w:instrText>
+      </w:r>
+      <w:r>
+        <w:fldChar w:fldCharType="separate"/>
+      </w:r>
+      <w:r>
+        <w:rPr>
+          <w:noProof/>
+        </w:rPr>
+        <w:t>2</w:t>
+      </w:r>
+      <w:r>
+        <w:fldChar w:fldCharType="end"/>
+      </w:r>
+      <w:r>
+        <w:t>: Game Cycle</w:t>
+      </w:r>
+      <w:bookmarkEnd w:id="23"/>
+    </w:p>
+    <w:p>
+      <w:pPr>
+        <w:keepNext/>
+      </w:pPr>
+      <w:r>
+        <w:rPr>
+          <w:noProof/>
+        </w:rPr>
+        <w:lastRenderedPageBreak/>
+        <w:drawing>
+          <wp:inline distT="0" distB="0" distL="0" distR="0" wp14:anchorId="740FD087" wp14:editId="1E11B607">
+            <wp:extent cx="4576221" cy="2249254"/>
+            <wp:effectExtent l="0" t="0" r="0" b="0"/>
+            <wp:docPr id="915203996" name="Picture 3"/>
+            <wp:cNvGraphicFramePr>
+              <a:graphicFrameLocks xmlns:a="http://schemas.openxmlformats.org/drawingml/2006/main" noChangeAspect="1"/>
+            </wp:cNvGraphicFramePr>
+            <a:graphic xmlns:a="http://schemas.openxmlformats.org/drawingml/2006/main">
+              <a:graphicData uri="http://schemas.openxmlformats.org/drawingml/2006/picture">
+                <pic:pic xmlns:pic="http://schemas.openxmlformats.org/drawingml/2006/picture">
+                  <pic:nvPicPr>
+                    <pic:cNvPr id="915203996" name="Picture 3"/>
+                    <pic:cNvPicPr>
+                      <a:picLocks noChangeAspect="1" noChangeArrowheads="1"/>
+                    </pic:cNvPicPr>
+                  </pic:nvPicPr>
+                  <pic:blipFill>
+                    <a:blip r:embed="rId13" cstate="print">
+                      <a:extLst>
+                        <a:ext uri="{28A0092B-C50C-407E-A947-70E740481C1C}">
+                          <a14:useLocalDpi xmlns:a14="http://schemas.microsoft.com/office/drawing/2010/main" val="0"/>
+                        </a:ext>
+                      </a:extLst>
+                    </a:blip>
+                    <a:stretch>
+                      <a:fillRect/>
+                    </a:stretch>
+                  </pic:blipFill>
+                  <pic:spPr bwMode="auto">
+                    <a:xfrm>
+                      <a:off x="0" y="0"/>
+                      <a:ext cx="4576221" cy="2249254"/>
+                    </a:xfrm>
+                    <a:prstGeom prst="rect">
+                      <a:avLst/>
+                    </a:prstGeom>
+                    <a:noFill/>
+                    <a:ln>
+                      <a:noFill/>
+                    </a:ln>
+                  </pic:spPr>
+                </pic:pic>
+              </a:graphicData>
+            </a:graphic>
+          </wp:inline>
+        </w:drawing>
+      </w:r>
+    </w:p>
+    <w:p>
+      <w:pPr>
+        <w:pStyle w:val="Caption"/>
+      </w:pPr>
+      <w:bookmarkStart w:id="24" w:name="_Toc159616538"/>
+      <w:r>
+        <w:t xml:space="preserve">Abbildung </w:t>
+      </w:r>
+      <w:r>
+        <w:fldChar w:fldCharType="begin"/>
+      </w:r>
+      <w:r>
+        <w:instrText xml:space="preserve"> SEQ Abbildung \* ARABIC </w:instrText>
+      </w:r>
+      <w:r>
+        <w:fldChar w:fldCharType="separate"/>
+      </w:r>
+      <w:r>
+        <w:rPr>
+          <w:noProof/>
+        </w:rPr>
+        <w:t>3</w:t>
+      </w:r>
+      <w:r>
+        <w:fldChar w:fldCharType="end"/>
+      </w:r>
+      <w:r>
+        <w:t>: Character Information</w:t>
+      </w:r>
+      <w:bookmarkEnd w:id="24"/>
+    </w:p>
+    <w:p>
+      <w:r>
+        <w:br w:type="page"/>
+      </w:r>
+    </w:p>
+    <w:p>
+      <w:pPr>
+        <w:pStyle w:val="Heading1"/>
+      </w:pPr>
+      <w:bookmarkStart w:id="25" w:name="_Toc159616535"/>
+      <w:r>
+        <w:lastRenderedPageBreak/>
+        <w:t xml:space="preserve">Weitere </w:t>
+      </w:r>
+      <w:r>
+        <w:t>Dokumentations Resourcen</w:t>
+      </w:r>
+      <w:bookmarkEnd w:id="25"/>
+    </w:p>
+    <w:tbl>
+      <w:tblPr>
+        <w:tblStyle w:val="TableGrid"/>
+        <w:tblW w:w="0" w:type="auto"/>
+        <w:tblLook w:val="04A0" w:firstRow="1" w:lastRow="0" w:firstColumn="1" w:lastColumn="0" w:noHBand="0" w:noVBand="1"/>
+      </w:tblPr>
+      <w:tblGrid>
+        <w:gridCol w:w="2689"/>
+        <w:gridCol w:w="6327"/>
+      </w:tblGrid>
+      <w:tr>
+        <w:trPr>
+          <w:cnfStyle w:val="100000000000" w:firstRow="1" w:lastRow="0" w:firstColumn="0" w:lastColumn="0" w:oddVBand="0" w:evenVBand="0" w:oddHBand="0" w:evenHBand="0" w:firstRowFirstColumn="0" w:firstRowLastColumn="0" w:lastRowFirstColumn="0" w:lastRowLastColumn="0"/>
+        </w:trPr>
+        <w:tc>
+          <w:tcPr>
+            <w:tcW w:w="2689" w:type="dxa"/>
+          </w:tcPr>
+          <w:p>
+            <w:r>
+              <w:t>Dokumentation</w:t>
+            </w:r>
+          </w:p>
+        </w:tc>
+        <w:tc>
+          <w:tcPr>
+            <w:tcW w:w="6327" w:type="dxa"/>
+          </w:tcPr>
+          <w:p>
+            <w:r>
+              <w:t>Link</w:t>
+            </w:r>
+          </w:p>
+        </w:tc>
+      </w:tr>
+      <w:tr>
+        <w:tc>
+          <w:tcPr>
+            <w:tcW w:w="2689" w:type="dxa"/>
+          </w:tcPr>
+          <w:p>
+            <w:r>
+              <w:t>Logbuch / Journal</w:t>
+            </w:r>
+          </w:p>
+        </w:tc>
+        <w:tc>
+          <w:tcPr>
+            <w:tcW w:w="6327" w:type="dxa"/>
+          </w:tcPr>
+          <w:p>
+            <w:hyperlink r:id="rId14" w:history="1">
+              <w:r>
+                <w:rPr>
+                  <w:rStyle w:val="Hyperlink"/>
+                </w:rPr>
+                <w:t>https://moodle.ffhs.ch/mod/forum/view.php?id=4597530</w:t>
+              </w:r>
+            </w:hyperlink>
+          </w:p>
+        </w:tc>
+      </w:tr>
+      <w:tr>
+        <w:tc>
+          <w:tcPr>
+            <w:tcW w:w="2689" w:type="dxa"/>
+          </w:tcPr>
+          <w:p>
+            <w:r>
+              <w:t>Task Planung</w:t>
+            </w:r>
+          </w:p>
+        </w:tc>
+        <w:tc>
+          <w:tcPr>
+            <w:tcW w:w="6327" w:type="dxa"/>
+          </w:tcPr>
+          <w:p>
+            <w:pPr>
+              <w:keepNext/>
+            </w:pPr>
+            <w:hyperlink r:id="rId15" w:history="1">
+              <w:r>
+                <w:rPr>
+                  <w:rStyle w:val="Hyperlink"/>
+                </w:rPr>
+                <w:t>https://git.ffhs.ch/web-technologien/fwebt/fs24/inf-w-af004-fwebt-ol-sa-1-pva-fs24/projektarbeiten/ol010-sandro-gerber-eternal-depths/-/issues</w:t>
+              </w:r>
+            </w:hyperlink>
+            <w:r>
+              <w:t xml:space="preserve"> </w:t>
+            </w:r>
+          </w:p>
+        </w:tc>
+      </w:tr>
+    </w:tbl>
+    <w:p>
+      <w:pPr>
+        <w:pStyle w:val="Caption"/>
+      </w:pPr>
+      <w:bookmarkStart w:id="26" w:name="_Toc159616552"/>
+      <w:r>
+        <w:t xml:space="preserve">Tabelle </w:t>
+      </w:r>
+      <w:r>
+        <w:fldChar w:fldCharType="begin"/>
+      </w:r>
+      <w:r>
+        <w:instrText xml:space="preserve"> SEQ Tabelle \* ARABIC </w:instrText>
+      </w:r>
+      <w:r>
+        <w:fldChar w:fldCharType="separate"/>
+      </w:r>
+      <w:r>
+        <w:rPr>
+          <w:noProof/>
+        </w:rPr>
+        <w:t>14</w:t>
+      </w:r>
+      <w:r>
+        <w:fldChar w:fldCharType="end"/>
+      </w:r>
+      <w:r>
+        <w:t xml:space="preserve">: </w:t>
+      </w:r>
+      <w:r>
+        <w:t>Weitere Dokumentations Resourcen</w:t>
+      </w:r>
+      <w:bookmarkEnd w:id="26"/>
+    </w:p>
+    <w:p>
+      <w:r>
+        <w:br w:type="page"/>
+      </w:r>
+    </w:p>
+    <w:p>
+      <w:pPr>
+        <w:pStyle w:val="TOCHeading"/>
+        <w:rPr>
+          <w:lang w:val="de-CH"/>
+        </w:rPr>
+      </w:pPr>
+      <w:r>
+        <w:rPr>
+          <w:lang w:val="de-CH"/>
+        </w:rPr>
+        <w:lastRenderedPageBreak/>
+        <w:t>Abbildungsverzeichnis</w:t>
+      </w:r>
+    </w:p>
+    <w:p>
+      <w:pPr>
+        <w:pStyle w:val="TableofFigures"/>
+        <w:tabs>
+          <w:tab w:val="right" w:leader="dot" w:pos="9016"/>
+        </w:tabs>
+        <w:rPr>
+          <w:rFonts w:asciiTheme="minorHAnsi" w:eastAsiaTheme="minorEastAsia" w:hAnsiTheme="minorHAnsi"/>
+          <w:noProof/>
+          <w:color w:val="auto"/>
+          <w:lang w:val="en-CH" w:eastAsia="en-CH"/>
+        </w:rPr>
+      </w:pPr>
+      <w:r>
+        <w:fldChar w:fldCharType="begin"/>
+      </w:r>
+      <w:r>
+        <w:instrText xml:space="preserve"> TOC \h \z \c "Abbildung" </w:instrText>
+      </w:r>
+      <w:r>
+        <w:fldChar w:fldCharType="separate"/>
+      </w:r>
+      <w:hyperlink w:anchor="_Toc159616536" w:history="1">
+        <w:r>
+          <w:rPr>
+            <w:rStyle w:val="Hyperlink"/>
+            <w:noProof/>
+          </w:rPr>
+          <w:t>Abbildung 1: Start Screen</w:t>
+        </w:r>
+        <w:r>
+          <w:rPr>
+            <w:noProof/>
+            <w:webHidden/>
+          </w:rPr>
+          <w:tab/>
+        </w:r>
+        <w:r>
+          <w:rPr>
+            <w:noProof/>
+            <w:webHidden/>
+          </w:rPr>
+          <w:fldChar w:fldCharType="begin"/>
+        </w:r>
+        <w:r>
+          <w:rPr>
+            <w:noProof/>
+            <w:webHidden/>
+          </w:rPr>
+          <w:instrText xml:space="preserve"> PAGEREF _Toc159616536 \h </w:instrText>
+        </w:r>
+        <w:r>
+          <w:rPr>
+            <w:noProof/>
+            <w:webHidden/>
+          </w:rPr>
+        </w:r>
+        <w:r>
+          <w:rPr>
+            <w:noProof/>
+            <w:webHidden/>
+          </w:rPr>
+          <w:fldChar w:fldCharType="separate"/>
+        </w:r>
+        <w:r>
+          <w:rPr>
+            <w:noProof/>
+            <w:webHidden/>
+          </w:rPr>
+          <w:t>10</w:t>
+        </w:r>
+        <w:r>
+          <w:rPr>
+            <w:noProof/>
+            <w:webHidden/>
+          </w:rPr>
+          <w:fldChar w:fldCharType="end"/>
+        </w:r>
+      </w:hyperlink>
+    </w:p>
+    <w:p>
+      <w:pPr>
+        <w:pStyle w:val="TableofFigures"/>
+        <w:tabs>
+          <w:tab w:val="right" w:leader="dot" w:pos="9016"/>
+        </w:tabs>
+        <w:rPr>
+          <w:rFonts w:asciiTheme="minorHAnsi" w:eastAsiaTheme="minorEastAsia" w:hAnsiTheme="minorHAnsi"/>
+          <w:noProof/>
+          <w:color w:val="auto"/>
+          <w:lang w:val="en-CH" w:eastAsia="en-CH"/>
+        </w:rPr>
+      </w:pPr>
+      <w:hyperlink w:anchor="_Toc159616537" w:history="1">
+        <w:r>
+          <w:rPr>
+            <w:rStyle w:val="Hyperlink"/>
+            <w:noProof/>
+          </w:rPr>
+          <w:t>Abbildung 2: Game Cycle</w:t>
+        </w:r>
+        <w:r>
+          <w:rPr>
+            <w:noProof/>
+            <w:webHidden/>
+          </w:rPr>
+          <w:tab/>
+        </w:r>
+        <w:r>
+          <w:rPr>
+            <w:noProof/>
+            <w:webHidden/>
+          </w:rPr>
+          <w:fldChar w:fldCharType="begin"/>
+        </w:r>
+        <w:r>
+          <w:rPr>
+            <w:noProof/>
+            <w:webHidden/>
+          </w:rPr>
+          <w:instrText xml:space="preserve"> PAGEREF _Toc159616537 \h </w:instrText>
+        </w:r>
+        <w:r>
+          <w:rPr>
+            <w:noProof/>
+            <w:webHidden/>
+          </w:rPr>
+        </w:r>
+        <w:r>
+          <w:rPr>
+            <w:noProof/>
+            <w:webHidden/>
+          </w:rPr>
+          <w:fldChar w:fldCharType="separate"/>
+        </w:r>
+        <w:r>
+          <w:rPr>
+            <w:noProof/>
+            <w:webHidden/>
+          </w:rPr>
+          <w:t>10</w:t>
+        </w:r>
+        <w:r>
+          <w:rPr>
+            <w:noProof/>
+            <w:webHidden/>
+          </w:rPr>
+          <w:fldChar w:fldCharType="end"/>
+        </w:r>
+      </w:hyperlink>
+    </w:p>
+    <w:p>
+      <w:pPr>
+        <w:pStyle w:val="TableofFigures"/>
+        <w:tabs>
+          <w:tab w:val="right" w:leader="dot" w:pos="9016"/>
+        </w:tabs>
+        <w:rPr>
+          <w:rFonts w:asciiTheme="minorHAnsi" w:eastAsiaTheme="minorEastAsia" w:hAnsiTheme="minorHAnsi"/>
+          <w:noProof/>
+          <w:color w:val="auto"/>
+          <w:lang w:val="en-CH" w:eastAsia="en-CH"/>
+        </w:rPr>
+      </w:pPr>
+      <w:hyperlink w:anchor="_Toc159616538" w:history="1">
+        <w:r>
+          <w:rPr>
+            <w:rStyle w:val="Hyperlink"/>
+            <w:noProof/>
+          </w:rPr>
+          <w:t>Abbildung 3: Character Information</w:t>
+        </w:r>
+        <w:r>
+          <w:rPr>
+            <w:noProof/>
+            <w:webHidden/>
+          </w:rPr>
+          <w:tab/>
+        </w:r>
+        <w:r>
+          <w:rPr>
+            <w:noProof/>
+            <w:webHidden/>
+          </w:rPr>
+          <w:fldChar w:fldCharType="begin"/>
+        </w:r>
+        <w:r>
+          <w:rPr>
+            <w:noProof/>
+            <w:webHidden/>
+          </w:rPr>
+          <w:instrText xml:space="preserve"> PAGEREF _Toc159616538 \h </w:instrText>
+        </w:r>
+        <w:r>
+          <w:rPr>
+            <w:noProof/>
+            <w:webHidden/>
+          </w:rPr>
+        </w:r>
+        <w:r>
+          <w:rPr>
+            <w:noProof/>
+            <w:webHidden/>
+          </w:rPr>
+          <w:fldChar w:fldCharType="separate"/>
+        </w:r>
+        <w:r>
+          <w:rPr>
+            <w:noProof/>
+            <w:webHidden/>
+          </w:rPr>
+          <w:t>11</w:t>
+        </w:r>
+        <w:r>
+          <w:rPr>
+            <w:noProof/>
+            <w:webHidden/>
+          </w:rPr>
+          <w:fldChar w:fldCharType="end"/>
+        </w:r>
+      </w:hyperlink>
+    </w:p>
+    <w:p>
+      <w:r>
+        <w:fldChar w:fldCharType="end"/>
+      </w:r>
+    </w:p>
+    <w:p>
+      <w:pPr>
+        <w:pStyle w:val="TOCHeading"/>
+        <w:rPr>
+          <w:lang w:val="de-CH"/>
+        </w:rPr>
+      </w:pPr>
+      <w:r>
+        <w:rPr>
+          <w:lang w:val="de-CH"/>
+        </w:rPr>
+        <w:t>Tabellenverzeichnis</w:t>
+      </w:r>
+    </w:p>
+    <w:p>
+      <w:pPr>
+        <w:pStyle w:val="TableofFigures"/>
+        <w:tabs>
+          <w:tab w:val="right" w:leader="dot" w:pos="9016"/>
+        </w:tabs>
+        <w:rPr>
+          <w:rFonts w:asciiTheme="minorHAnsi" w:eastAsiaTheme="minorEastAsia" w:hAnsiTheme="minorHAnsi"/>
+          <w:noProof/>
+          <w:color w:val="auto"/>
+          <w:lang w:val="en-CH" w:eastAsia="en-CH"/>
+        </w:rPr>
+      </w:pPr>
+      <w:r>
+        <w:rPr>
+          <w:lang w:val="en-US"/>
+        </w:rPr>
+        <w:fldChar w:fldCharType="begin"/>
+      </w:r>
+      <w:r>
+        <w:rPr>
+          <w:lang w:val="en-US"/>
+        </w:rPr>
+        <w:instrText xml:space="preserve"> TOC \h \z \c "Tabelle" </w:instrText>
+      </w:r>
+      <w:r>
+        <w:rPr>
+          <w:lang w:val="en-US"/>
+        </w:rPr>
+        <w:fldChar w:fldCharType="separate"/>
+      </w:r>
+      <w:hyperlink w:anchor="_Toc159616539" w:history="1">
+        <w:r>
+          <w:rPr>
+            <w:rStyle w:val="Hyperlink"/>
+            <w:noProof/>
+          </w:rPr>
+          <w:t>Tabelle 1: Technologie Stack</w:t>
+        </w:r>
+        <w:r>
+          <w:rPr>
+            <w:noProof/>
+            <w:webHidden/>
+          </w:rPr>
+          <w:tab/>
+        </w:r>
+        <w:r>
+          <w:rPr>
+            <w:noProof/>
+            <w:webHidden/>
+          </w:rPr>
+          <w:fldChar w:fldCharType="begin"/>
+        </w:r>
+        <w:r>
+          <w:rPr>
+            <w:noProof/>
+            <w:webHidden/>
+          </w:rPr>
+          <w:instrText xml:space="preserve"> PAGEREF _Toc159616539 \h </w:instrText>
+        </w:r>
+        <w:r>
+          <w:rPr>
+            <w:noProof/>
+            <w:webHidden/>
+          </w:rPr>
+        </w:r>
+        <w:r>
+          <w:rPr>
+            <w:noProof/>
+            <w:webHidden/>
+          </w:rPr>
+          <w:fldChar w:fldCharType="separate"/>
+        </w:r>
+        <w:r>
+          <w:rPr>
+            <w:noProof/>
+            <w:webHidden/>
+          </w:rPr>
+          <w:t>4</w:t>
+        </w:r>
+        <w:r>
+          <w:rPr>
+            <w:noProof/>
+            <w:webHidden/>
+          </w:rPr>
+          <w:fldChar w:fldCharType="end"/>
+        </w:r>
+      </w:hyperlink>
+    </w:p>
+    <w:p>
+      <w:pPr>
+        <w:pStyle w:val="TableofFigures"/>
+        <w:tabs>
+          <w:tab w:val="right" w:leader="dot" w:pos="9016"/>
+        </w:tabs>
+        <w:rPr>
+          <w:rFonts w:asciiTheme="minorHAnsi" w:eastAsiaTheme="minorEastAsia" w:hAnsiTheme="minorHAnsi"/>
+          <w:noProof/>
+          <w:color w:val="auto"/>
+          <w:lang w:val="en-CH" w:eastAsia="en-CH"/>
+        </w:rPr>
+      </w:pPr>
+      <w:hyperlink w:anchor="_Toc159616540" w:history="1">
+        <w:r>
+          <w:rPr>
+            <w:rStyle w:val="Hyperlink"/>
+            <w:noProof/>
+          </w:rPr>
+          <w:t>Tabelle 2: FA-001 Charaktererstellung</w:t>
+        </w:r>
+        <w:r>
+          <w:rPr>
+            <w:noProof/>
+            <w:webHidden/>
+          </w:rPr>
+          <w:tab/>
+        </w:r>
+        <w:r>
+          <w:rPr>
+            <w:noProof/>
+            <w:webHidden/>
+          </w:rPr>
+          <w:fldChar w:fldCharType="begin"/>
+        </w:r>
+        <w:r>
+          <w:rPr>
+            <w:noProof/>
+            <w:webHidden/>
+          </w:rPr>
+          <w:instrText xml:space="preserve"> PAGEREF _Toc159616540 \h </w:instrText>
+        </w:r>
+        <w:r>
+          <w:rPr>
+            <w:noProof/>
+            <w:webHidden/>
+          </w:rPr>
+        </w:r>
+        <w:r>
+          <w:rPr>
+            <w:noProof/>
+            <w:webHidden/>
+          </w:rPr>
+          <w:fldChar w:fldCharType="separate"/>
+        </w:r>
+        <w:r>
+          <w:rPr>
+            <w:noProof/>
+            <w:webHidden/>
+          </w:rPr>
+          <w:t>5</w:t>
+        </w:r>
+        <w:r>
+          <w:rPr>
+            <w:noProof/>
+            <w:webHidden/>
+          </w:rPr>
+          <w:fldChar w:fldCharType="end"/>
+        </w:r>
+      </w:hyperlink>
+    </w:p>
+    <w:p>
+      <w:pPr>
+        <w:pStyle w:val="TableofFigures"/>
+        <w:tabs>
+          <w:tab w:val="right" w:leader="dot" w:pos="9016"/>
+        </w:tabs>
+        <w:rPr>
+          <w:rFonts w:asciiTheme="minorHAnsi" w:eastAsiaTheme="minorEastAsia" w:hAnsiTheme="minorHAnsi"/>
+          <w:noProof/>
+          <w:color w:val="auto"/>
+          <w:lang w:val="en-CH" w:eastAsia="en-CH"/>
+        </w:rPr>
+      </w:pPr>
+      <w:hyperlink w:anchor="_Toc159616541" w:history="1">
+        <w:r>
+          <w:rPr>
+            <w:rStyle w:val="Hyperlink"/>
+            <w:noProof/>
+          </w:rPr>
+          <w:t>Tabelle 3: FA-002 Kampfsystem</w:t>
+        </w:r>
+        <w:r>
+          <w:rPr>
+            <w:noProof/>
+            <w:webHidden/>
+          </w:rPr>
+          <w:tab/>
+        </w:r>
+        <w:r>
+          <w:rPr>
+            <w:noProof/>
+            <w:webHidden/>
+          </w:rPr>
+          <w:fldChar w:fldCharType="begin"/>
+        </w:r>
+        <w:r>
+          <w:rPr>
+            <w:noProof/>
+            <w:webHidden/>
+          </w:rPr>
+          <w:instrText xml:space="preserve"> PAGEREF _Toc159616541 \h </w:instrText>
+        </w:r>
+        <w:r>
+          <w:rPr>
+            <w:noProof/>
+            <w:webHidden/>
+          </w:rPr>
+        </w:r>
+        <w:r>
+          <w:rPr>
+            <w:noProof/>
+            <w:webHidden/>
+          </w:rPr>
+          <w:fldChar w:fldCharType="separate"/>
+        </w:r>
+        <w:r>
+          <w:rPr>
+            <w:noProof/>
+            <w:webHidden/>
+          </w:rPr>
+          <w:t>5</w:t>
+        </w:r>
+        <w:r>
+          <w:rPr>
+            <w:noProof/>
+            <w:webHidden/>
+          </w:rPr>
+          <w:fldChar w:fldCharType="end"/>
+        </w:r>
+      </w:hyperlink>
+    </w:p>
+    <w:p>
+      <w:pPr>
+        <w:pStyle w:val="TableofFigures"/>
+        <w:tabs>
+          <w:tab w:val="right" w:leader="dot" w:pos="9016"/>
+        </w:tabs>
+        <w:rPr>
+          <w:rFonts w:asciiTheme="minorHAnsi" w:eastAsiaTheme="minorEastAsia" w:hAnsiTheme="minorHAnsi"/>
+          <w:noProof/>
+          <w:color w:val="auto"/>
+          <w:lang w:val="en-CH" w:eastAsia="en-CH"/>
+        </w:rPr>
+      </w:pPr>
+      <w:hyperlink w:anchor="_Toc159616542" w:history="1">
+        <w:r>
+          <w:rPr>
+            <w:rStyle w:val="Hyperlink"/>
+            <w:noProof/>
+          </w:rPr>
+          <w:t>Tabelle 4: FA-003 Belohnungsauswahl nach Kampf</w:t>
+        </w:r>
+        <w:r>
+          <w:rPr>
+            <w:noProof/>
+            <w:webHidden/>
+          </w:rPr>
+          <w:tab/>
+        </w:r>
+        <w:r>
+          <w:rPr>
+            <w:noProof/>
+            <w:webHidden/>
+          </w:rPr>
+          <w:fldChar w:fldCharType="begin"/>
+        </w:r>
+        <w:r>
+          <w:rPr>
+            <w:noProof/>
+            <w:webHidden/>
+          </w:rPr>
+          <w:instrText xml:space="preserve"> PAGEREF _Toc159616542 \h </w:instrText>
+        </w:r>
+        <w:r>
+          <w:rPr>
+            <w:noProof/>
+            <w:webHidden/>
+          </w:rPr>
+        </w:r>
+        <w:r>
+          <w:rPr>
+            <w:noProof/>
+            <w:webHidden/>
+          </w:rPr>
+          <w:fldChar w:fldCharType="separate"/>
+        </w:r>
+        <w:r>
+          <w:rPr>
+            <w:noProof/>
+            <w:webHidden/>
+          </w:rPr>
+          <w:t>6</w:t>
+        </w:r>
+        <w:r>
+          <w:rPr>
+            <w:noProof/>
+            <w:webHidden/>
+          </w:rPr>
+          <w:fldChar w:fldCharType="end"/>
+        </w:r>
+      </w:hyperlink>
+    </w:p>
+    <w:p>
+      <w:pPr>
+        <w:pStyle w:val="TableofFigures"/>
+        <w:tabs>
+          <w:tab w:val="right" w:leader="dot" w:pos="9016"/>
+        </w:tabs>
+        <w:rPr>
+          <w:rFonts w:asciiTheme="minorHAnsi" w:eastAsiaTheme="minorEastAsia" w:hAnsiTheme="minorHAnsi"/>
+          <w:noProof/>
+          <w:color w:val="auto"/>
+          <w:lang w:val="en-CH" w:eastAsia="en-CH"/>
+        </w:rPr>
+      </w:pPr>
+      <w:hyperlink w:anchor="_Toc159616543" w:history="1">
+        <w:r>
+          <w:rPr>
+            <w:rStyle w:val="Hyperlink"/>
+            <w:noProof/>
+          </w:rPr>
+          <w:t>Tabelle 5: FA-004 Belohnungsauswahl nach Level-Up</w:t>
+        </w:r>
+        <w:r>
+          <w:rPr>
+            <w:noProof/>
+            <w:webHidden/>
+          </w:rPr>
+          <w:tab/>
+        </w:r>
+        <w:r>
+          <w:rPr>
+            <w:noProof/>
+            <w:webHidden/>
+          </w:rPr>
+          <w:fldChar w:fldCharType="begin"/>
+        </w:r>
+        <w:r>
+          <w:rPr>
+            <w:noProof/>
+            <w:webHidden/>
+          </w:rPr>
+          <w:instrText xml:space="preserve"> PAGEREF _Toc159616543 \h </w:instrText>
+        </w:r>
+        <w:r>
+          <w:rPr>
+            <w:noProof/>
+            <w:webHidden/>
+          </w:rPr>
+        </w:r>
+        <w:r>
+          <w:rPr>
+            <w:noProof/>
+            <w:webHidden/>
+          </w:rPr>
+          <w:fldChar w:fldCharType="separate"/>
+        </w:r>
+        <w:r>
+          <w:rPr>
+            <w:noProof/>
+            <w:webHidden/>
+          </w:rPr>
+          <w:t>7</w:t>
+        </w:r>
+        <w:r>
+          <w:rPr>
+            <w:noProof/>
+            <w:webHidden/>
+          </w:rPr>
+          <w:fldChar w:fldCharType="end"/>
+        </w:r>
+      </w:hyperlink>
+    </w:p>
+    <w:p>
+      <w:pPr>
+        <w:pStyle w:val="TableofFigures"/>
+        <w:tabs>
+          <w:tab w:val="right" w:leader="dot" w:pos="9016"/>
+        </w:tabs>
+        <w:rPr>
+          <w:rFonts w:asciiTheme="minorHAnsi" w:eastAsiaTheme="minorEastAsia" w:hAnsiTheme="minorHAnsi"/>
+          <w:noProof/>
+          <w:color w:val="auto"/>
+          <w:lang w:val="en-CH" w:eastAsia="en-CH"/>
+        </w:rPr>
+      </w:pPr>
+      <w:hyperlink w:anchor="_Toc159616544" w:history="1">
+        <w:r>
+          <w:rPr>
+            <w:rStyle w:val="Hyperlink"/>
+            <w:noProof/>
+          </w:rPr>
+          <w:t>Tabelle 6: FA-005 Verwaltung von Attacken und Ausrüstung</w:t>
+        </w:r>
+        <w:r>
+          <w:rPr>
+            <w:noProof/>
+            <w:webHidden/>
+          </w:rPr>
+          <w:tab/>
+        </w:r>
+        <w:r>
+          <w:rPr>
+            <w:noProof/>
+            <w:webHidden/>
+          </w:rPr>
+          <w:fldChar w:fldCharType="begin"/>
+        </w:r>
+        <w:r>
+          <w:rPr>
+            <w:noProof/>
+            <w:webHidden/>
+          </w:rPr>
+          <w:instrText xml:space="preserve"> PAGEREF _Toc159616544 \h </w:instrText>
+        </w:r>
+        <w:r>
+          <w:rPr>
+            <w:noProof/>
+            <w:webHidden/>
+          </w:rPr>
+        </w:r>
+        <w:r>
+          <w:rPr>
+            <w:noProof/>
+            <w:webHidden/>
+          </w:rPr>
+          <w:fldChar w:fldCharType="separate"/>
+        </w:r>
+        <w:r>
+          <w:rPr>
+            <w:noProof/>
+            <w:webHidden/>
+          </w:rPr>
+          <w:t>7</w:t>
+        </w:r>
+        <w:r>
+          <w:rPr>
+            <w:noProof/>
+            <w:webHidden/>
+          </w:rPr>
+          <w:fldChar w:fldCharType="end"/>
+        </w:r>
+      </w:hyperlink>
+    </w:p>
+    <w:p>
+      <w:pPr>
+        <w:pStyle w:val="TableofFigures"/>
+        <w:tabs>
+          <w:tab w:val="right" w:leader="dot" w:pos="9016"/>
+        </w:tabs>
+        <w:rPr>
+          <w:rFonts w:asciiTheme="minorHAnsi" w:eastAsiaTheme="minorEastAsia" w:hAnsiTheme="minorHAnsi"/>
+          <w:noProof/>
+          <w:color w:val="auto"/>
+          <w:lang w:val="en-CH" w:eastAsia="en-CH"/>
+        </w:rPr>
+      </w:pPr>
+      <w:hyperlink w:anchor="_Toc159616545" w:history="1">
+        <w:r>
+          <w:rPr>
+            <w:rStyle w:val="Hyperlink"/>
+            <w:noProof/>
+          </w:rPr>
+          <w:t>Tabelle 7: FA-006 Charakter Information</w:t>
+        </w:r>
+        <w:r>
+          <w:rPr>
+            <w:noProof/>
+            <w:webHidden/>
+          </w:rPr>
+          <w:tab/>
+        </w:r>
+        <w:r>
+          <w:rPr>
+            <w:noProof/>
+            <w:webHidden/>
+          </w:rPr>
+          <w:fldChar w:fldCharType="begin"/>
+        </w:r>
+        <w:r>
+          <w:rPr>
+            <w:noProof/>
+            <w:webHidden/>
+          </w:rPr>
+          <w:instrText xml:space="preserve"> PAGEREF _Toc159616545 \h </w:instrText>
+        </w:r>
+        <w:r>
+          <w:rPr>
+            <w:noProof/>
+            <w:webHidden/>
+          </w:rPr>
+        </w:r>
+        <w:r>
+          <w:rPr>
+            <w:noProof/>
+            <w:webHidden/>
+          </w:rPr>
+          <w:fldChar w:fldCharType="separate"/>
+        </w:r>
+        <w:r>
+          <w:rPr>
+            <w:noProof/>
+            <w:webHidden/>
+          </w:rPr>
+          <w:t>7</w:t>
+        </w:r>
+        <w:r>
+          <w:rPr>
+            <w:noProof/>
+            <w:webHidden/>
+          </w:rPr>
+          <w:fldChar w:fldCharType="end"/>
+        </w:r>
+      </w:hyperlink>
+    </w:p>
+    <w:p>
+      <w:pPr>
+        <w:pStyle w:val="TableofFigures"/>
+        <w:tabs>
+          <w:tab w:val="right" w:leader="dot" w:pos="9016"/>
+        </w:tabs>
+        <w:rPr>
+          <w:rFonts w:asciiTheme="minorHAnsi" w:eastAsiaTheme="minorEastAsia" w:hAnsiTheme="minorHAnsi"/>
+          <w:noProof/>
+          <w:color w:val="auto"/>
+          <w:lang w:val="en-CH" w:eastAsia="en-CH"/>
+        </w:rPr>
+      </w:pPr>
+      <w:hyperlink w:anchor="_Toc159616546" w:history="1">
+        <w:r>
+          <w:rPr>
+            <w:rStyle w:val="Hyperlink"/>
+            <w:noProof/>
+          </w:rPr>
+          <w:t>Tabelle 8: FA-007 Leaderboard für Dungeon Erfolg</w:t>
+        </w:r>
+        <w:r>
+          <w:rPr>
+            <w:noProof/>
+            <w:webHidden/>
+          </w:rPr>
+          <w:tab/>
+        </w:r>
+        <w:r>
+          <w:rPr>
+            <w:noProof/>
+            <w:webHidden/>
+          </w:rPr>
+          <w:fldChar w:fldCharType="begin"/>
+        </w:r>
+        <w:r>
+          <w:rPr>
+            <w:noProof/>
+            <w:webHidden/>
+          </w:rPr>
+          <w:instrText xml:space="preserve"> PAGEREF _Toc159616546 \h </w:instrText>
+        </w:r>
+        <w:r>
+          <w:rPr>
+            <w:noProof/>
+            <w:webHidden/>
+          </w:rPr>
+        </w:r>
+        <w:r>
+          <w:rPr>
+            <w:noProof/>
+            <w:webHidden/>
+          </w:rPr>
+          <w:fldChar w:fldCharType="separate"/>
+        </w:r>
+        <w:r>
+          <w:rPr>
+            <w:noProof/>
+            <w:webHidden/>
+          </w:rPr>
+          <w:t>8</w:t>
+        </w:r>
+        <w:r>
+          <w:rPr>
+            <w:noProof/>
+            <w:webHidden/>
+          </w:rPr>
+          <w:fldChar w:fldCharType="end"/>
+        </w:r>
+      </w:hyperlink>
+    </w:p>
+    <w:p>
+      <w:pPr>
+        <w:pStyle w:val="TableofFigures"/>
+        <w:tabs>
+          <w:tab w:val="right" w:leader="dot" w:pos="9016"/>
+        </w:tabs>
+        <w:rPr>
+          <w:rFonts w:asciiTheme="minorHAnsi" w:eastAsiaTheme="minorEastAsia" w:hAnsiTheme="minorHAnsi"/>
+          <w:noProof/>
+          <w:color w:val="auto"/>
+          <w:lang w:val="en-CH" w:eastAsia="en-CH"/>
+        </w:rPr>
+      </w:pPr>
+      <w:hyperlink w:anchor="_Toc159616547" w:history="1">
+        <w:r>
+          <w:rPr>
+            <w:rStyle w:val="Hyperlink"/>
+            <w:noProof/>
+          </w:rPr>
+          <w:t>Tabelle 9: FA-008 Nächstes Dungeon-Level besuchen</w:t>
+        </w:r>
+        <w:r>
+          <w:rPr>
+            <w:noProof/>
+            <w:webHidden/>
+          </w:rPr>
+          <w:tab/>
+        </w:r>
+        <w:r>
+          <w:rPr>
+            <w:noProof/>
+            <w:webHidden/>
+          </w:rPr>
+          <w:fldChar w:fldCharType="begin"/>
+        </w:r>
+        <w:r>
+          <w:rPr>
+            <w:noProof/>
+            <w:webHidden/>
+          </w:rPr>
+          <w:instrText xml:space="preserve"> PAGEREF _Toc159616547 \h </w:instrText>
+        </w:r>
+        <w:r>
+          <w:rPr>
+            <w:noProof/>
+            <w:webHidden/>
+          </w:rPr>
+        </w:r>
+        <w:r>
+          <w:rPr>
+            <w:noProof/>
+            <w:webHidden/>
+          </w:rPr>
+          <w:fldChar w:fldCharType="separate"/>
+        </w:r>
+        <w:r>
+          <w:rPr>
+            <w:noProof/>
+            <w:webHidden/>
+          </w:rPr>
+          <w:t>8</w:t>
+        </w:r>
+        <w:r>
+          <w:rPr>
+            <w:noProof/>
+            <w:webHidden/>
+          </w:rPr>
+          <w:fldChar w:fldCharType="end"/>
+        </w:r>
+      </w:hyperlink>
+    </w:p>
+    <w:p>
+      <w:pPr>
+        <w:pStyle w:val="TableofFigures"/>
+        <w:tabs>
+          <w:tab w:val="right" w:leader="dot" w:pos="9016"/>
+        </w:tabs>
+        <w:rPr>
+          <w:rFonts w:asciiTheme="minorHAnsi" w:eastAsiaTheme="minorEastAsia" w:hAnsiTheme="minorHAnsi"/>
+          <w:noProof/>
+          <w:color w:val="auto"/>
+          <w:lang w:val="en-CH" w:eastAsia="en-CH"/>
+        </w:rPr>
+      </w:pPr>
+      <w:hyperlink w:anchor="_Toc159616548" w:history="1">
+        <w:r>
+          <w:rPr>
+            <w:rStyle w:val="Hyperlink"/>
+            <w:noProof/>
+          </w:rPr>
+          <w:t>Tabelle 10: FA-009 Spielanleitung</w:t>
+        </w:r>
+        <w:r>
+          <w:rPr>
+            <w:noProof/>
+            <w:webHidden/>
+          </w:rPr>
+          <w:tab/>
+        </w:r>
+        <w:r>
+          <w:rPr>
+            <w:noProof/>
+            <w:webHidden/>
+          </w:rPr>
+          <w:fldChar w:fldCharType="begin"/>
+        </w:r>
+        <w:r>
+          <w:rPr>
+            <w:noProof/>
+            <w:webHidden/>
+          </w:rPr>
+          <w:instrText xml:space="preserve"> PAGEREF _Toc159616548 \h </w:instrText>
+        </w:r>
+        <w:r>
+          <w:rPr>
+            <w:noProof/>
+            <w:webHidden/>
+          </w:rPr>
+        </w:r>
+        <w:r>
+          <w:rPr>
+            <w:noProof/>
+            <w:webHidden/>
+          </w:rPr>
+          <w:fldChar w:fldCharType="separate"/>
+        </w:r>
+        <w:r>
+          <w:rPr>
+            <w:noProof/>
+            <w:webHidden/>
+          </w:rPr>
+          <w:t>9</w:t>
+        </w:r>
+        <w:r>
+          <w:rPr>
+            <w:noProof/>
+            <w:webHidden/>
+          </w:rPr>
+          <w:fldChar w:fldCharType="end"/>
+        </w:r>
+      </w:hyperlink>
+    </w:p>
+    <w:p>
+      <w:pPr>
+        <w:pStyle w:val="TableofFigures"/>
+        <w:tabs>
+          <w:tab w:val="right" w:leader="dot" w:pos="9016"/>
+        </w:tabs>
+        <w:rPr>
+          <w:rFonts w:asciiTheme="minorHAnsi" w:eastAsiaTheme="minorEastAsia" w:hAnsiTheme="minorHAnsi"/>
+          <w:noProof/>
+          <w:color w:val="auto"/>
+          <w:lang w:val="en-CH" w:eastAsia="en-CH"/>
+        </w:rPr>
+      </w:pPr>
+      <w:hyperlink w:anchor="_Toc159616549" w:history="1">
+        <w:r>
+          <w:rPr>
+            <w:rStyle w:val="Hyperlink"/>
+            <w:noProof/>
+          </w:rPr>
+          <w:t>Tabelle 11: NFA-001 Schnelle Ladezeiten</w:t>
+        </w:r>
+        <w:r>
+          <w:rPr>
+            <w:noProof/>
+            <w:webHidden/>
+          </w:rPr>
+          <w:tab/>
+        </w:r>
+        <w:r>
+          <w:rPr>
+            <w:noProof/>
+            <w:webHidden/>
+          </w:rPr>
+          <w:fldChar w:fldCharType="begin"/>
+        </w:r>
+        <w:r>
+          <w:rPr>
+            <w:noProof/>
+            <w:webHidden/>
+          </w:rPr>
+          <w:instrText xml:space="preserve"> PAGEREF _Toc159616549 \h </w:instrText>
+        </w:r>
+        <w:r>
+          <w:rPr>
+            <w:noProof/>
+            <w:webHidden/>
+          </w:rPr>
+        </w:r>
+        <w:r>
+          <w:rPr>
+            <w:noProof/>
+            <w:webHidden/>
+          </w:rPr>
+          <w:fldChar w:fldCharType="separate"/>
+        </w:r>
+        <w:r>
+          <w:rPr>
+            <w:noProof/>
+            <w:webHidden/>
+          </w:rPr>
+          <w:t>9</w:t>
+        </w:r>
+        <w:r>
+          <w:rPr>
+            <w:noProof/>
+            <w:webHidden/>
+          </w:rPr>
+          <w:fldChar w:fldCharType="end"/>
+        </w:r>
+      </w:hyperlink>
+    </w:p>
+    <w:p>
+      <w:pPr>
+        <w:pStyle w:val="TableofFigures"/>
+        <w:tabs>
+          <w:tab w:val="right" w:leader="dot" w:pos="9016"/>
+        </w:tabs>
+        <w:rPr>
+          <w:rFonts w:asciiTheme="minorHAnsi" w:eastAsiaTheme="minorEastAsia" w:hAnsiTheme="minorHAnsi"/>
+          <w:noProof/>
+          <w:color w:val="auto"/>
+          <w:lang w:val="en-CH" w:eastAsia="en-CH"/>
+        </w:rPr>
+      </w:pPr>
+      <w:hyperlink w:anchor="_Toc159616550" w:history="1">
+        <w:r>
+          <w:rPr>
+            <w:rStyle w:val="Hyperlink"/>
+            <w:noProof/>
+          </w:rPr>
+          <w:t>Tabelle 12: NFA-002 Intuitive benutzeroberfläche</w:t>
+        </w:r>
+        <w:r>
+          <w:rPr>
+            <w:noProof/>
+            <w:webHidden/>
+          </w:rPr>
+          <w:tab/>
+        </w:r>
+        <w:r>
+          <w:rPr>
+            <w:noProof/>
+            <w:webHidden/>
+          </w:rPr>
+          <w:fldChar w:fldCharType="begin"/>
+        </w:r>
+        <w:r>
+          <w:rPr>
+            <w:noProof/>
+            <w:webHidden/>
+          </w:rPr>
+          <w:instrText xml:space="preserve"> PAGEREF _Toc159616550 \h </w:instrText>
+        </w:r>
+        <w:r>
+          <w:rPr>
+            <w:noProof/>
+            <w:webHidden/>
+          </w:rPr>
+        </w:r>
+        <w:r>
+          <w:rPr>
+            <w:noProof/>
+            <w:webHidden/>
+          </w:rPr>
+          <w:fldChar w:fldCharType="separate"/>
+        </w:r>
+        <w:r>
+          <w:rPr>
+            <w:noProof/>
+            <w:webHidden/>
+          </w:rPr>
+          <w:t>9</w:t>
+        </w:r>
+        <w:r>
+          <w:rPr>
+            <w:noProof/>
+            <w:webHidden/>
+          </w:rPr>
+          <w:fldChar w:fldCharType="end"/>
+        </w:r>
+      </w:hyperlink>
+    </w:p>
+    <w:p>
+      <w:pPr>
+        <w:pStyle w:val="TableofFigures"/>
+        <w:tabs>
+          <w:tab w:val="right" w:leader="dot" w:pos="9016"/>
+        </w:tabs>
+        <w:rPr>
+          <w:rFonts w:asciiTheme="minorHAnsi" w:eastAsiaTheme="minorEastAsia" w:hAnsiTheme="minorHAnsi"/>
+          <w:noProof/>
+          <w:color w:val="auto"/>
+          <w:lang w:val="en-CH" w:eastAsia="en-CH"/>
+        </w:rPr>
+      </w:pPr>
+      <w:hyperlink w:anchor="_Toc159616551" w:history="1">
+        <w:r>
+          <w:rPr>
+            <w:rStyle w:val="Hyperlink"/>
+            <w:noProof/>
+          </w:rPr>
+          <w:t>Tabelle 13: NFA-003 PWA</w:t>
+        </w:r>
+        <w:r>
+          <w:rPr>
+            <w:noProof/>
+            <w:webHidden/>
+          </w:rPr>
+          <w:tab/>
+        </w:r>
+        <w:r>
+          <w:rPr>
+            <w:noProof/>
+            <w:webHidden/>
+          </w:rPr>
+          <w:fldChar w:fldCharType="begin"/>
+        </w:r>
+        <w:r>
+          <w:rPr>
+            <w:noProof/>
+            <w:webHidden/>
+          </w:rPr>
+          <w:instrText xml:space="preserve"> PAGEREF _Toc159616551 \h </w:instrText>
+        </w:r>
+        <w:r>
+          <w:rPr>
+            <w:noProof/>
+            <w:webHidden/>
+          </w:rPr>
+        </w:r>
+        <w:r>
+          <w:rPr>
+            <w:noProof/>
+            <w:webHidden/>
+          </w:rPr>
+          <w:fldChar w:fldCharType="separate"/>
+        </w:r>
+        <w:r>
+          <w:rPr>
+            <w:noProof/>
+            <w:webHidden/>
+          </w:rPr>
+          <w:t>9</w:t>
+        </w:r>
+        <w:r>
+          <w:rPr>
+            <w:noProof/>
+            <w:webHidden/>
+          </w:rPr>
+          <w:fldChar w:fldCharType="end"/>
+        </w:r>
+      </w:hyperlink>
+    </w:p>
+    <w:p>
+      <w:pPr>
+        <w:pStyle w:val="TableofFigures"/>
+        <w:tabs>
+          <w:tab w:val="right" w:leader="dot" w:pos="9016"/>
+        </w:tabs>
+        <w:rPr>
+          <w:rFonts w:asciiTheme="minorHAnsi" w:eastAsiaTheme="minorEastAsia" w:hAnsiTheme="minorHAnsi"/>
+          <w:noProof/>
+          <w:color w:val="auto"/>
+          <w:lang w:val="en-CH" w:eastAsia="en-CH"/>
+        </w:rPr>
+      </w:pPr>
+      <w:hyperlink w:anchor="_Toc159616552" w:history="1">
+        <w:r>
+          <w:rPr>
+            <w:rStyle w:val="Hyperlink"/>
+            <w:noProof/>
+          </w:rPr>
+          <w:t>Tabelle 14: Weitere Dokumentations Resourcen</w:t>
+        </w:r>
+        <w:r>
+          <w:rPr>
+            <w:noProof/>
+            <w:webHidden/>
+          </w:rPr>
+          <w:tab/>
+        </w:r>
+        <w:r>
+          <w:rPr>
+            <w:noProof/>
+            <w:webHidden/>
+          </w:rPr>
+          <w:fldChar w:fldCharType="begin"/>
+        </w:r>
+        <w:r>
+          <w:rPr>
+            <w:noProof/>
+            <w:webHidden/>
+          </w:rPr>
+          <w:instrText xml:space="preserve"> PAGEREF _Toc159616552 \h </w:instrText>
+        </w:r>
+        <w:r>
+          <w:rPr>
+            <w:noProof/>
+            <w:webHidden/>
+          </w:rPr>
+        </w:r>
+        <w:r>
+          <w:rPr>
+            <w:noProof/>
+            <w:webHidden/>
+          </w:rPr>
+          <w:fldChar w:fldCharType="separate"/>
+        </w:r>
+        <w:r>
+          <w:rPr>
+            <w:noProof/>
+            <w:webHidden/>
+          </w:rPr>
+          <w:t>12</w:t>
+        </w:r>
+        <w:r>
+          <w:rPr>
+            <w:noProof/>
+            <w:webHidden/>
+          </w:rPr>
+          <w:fldChar w:fldCharType="end"/>
+        </w:r>
+      </w:hyperlink>
+    </w:p>
+    <w:p>
+      <w:pPr>
+        <w:rPr>
+          <w:lang w:val="en-US"/>
+        </w:rPr>
+      </w:pPr>
+      <w:r>
+        <w:rPr>
+          <w:lang w:val="en-US"/>
+        </w:rPr>
+        <w:fldChar w:fldCharType="end"/>
       </w:r>
     </w:p>
     <w:sectPr>
-      <w:headerReference w:type="default" r:id="rId10"/>
-      <w:footerReference w:type="default" r:id="rId11"/>
+      <w:headerReference w:type="default" r:id="rId16"/>
+      <w:footerReference w:type="default" r:id="rId17"/>
       <w:pgSz w:w="11906" w:h="16838"/>
       <w:pgMar w:top="1745" w:right="1440" w:bottom="1440" w:left="1440" w:header="708" w:footer="708" w:gutter="0"/>
       <w:cols w:space="708"/>
@@ -8387,9 +11092,9 @@
     <w:uiPriority w:val="39"/>
     <w:unhideWhenUsed/>
     <w:qFormat/>
-    <w:rsid w:val="005B6F7E"/>
+    <w:rsid w:val="00B631AE"/>
     <w:rPr>
-      <w:rFonts w:ascii="Microsoft Tai Le" w:eastAsiaTheme="majorEastAsia" w:hAnsi="Microsoft Tai Le" w:cstheme="majorBidi"/>
+      <w:rFonts w:ascii="Open Sans" w:eastAsiaTheme="majorEastAsia" w:hAnsi="Open Sans" w:cstheme="majorBidi"/>
       <w:color w:val="6E0B2B" w:themeColor="accent2" w:themeShade="BF"/>
       <w:sz w:val="32"/>
       <w:szCs w:val="32"/>
@@ -8565,6 +11270,18 @@
       <w:spacing w:after="0"/>
     </w:pPr>
   </w:style>
+  <w:style w:type="character" w:styleId="UnresolvedMention">
+    <w:name w:val="Unresolved Mention"/>
+    <w:basedOn w:val="DefaultParagraphFont"/>
+    <w:uiPriority w:val="99"/>
+    <w:semiHidden/>
+    <w:unhideWhenUsed/>
+    <w:rsid w:val="005C15B7"/>
+    <w:rPr>
+      <w:color w:val="605E5C"/>
+      <w:shd w:val="clear" w:color="auto" w:fill="E1DFDD"/>
+    </w:rPr>
+  </w:style>
 </w:styles>
 </file>
 
@@ -8693,6 +11410,7 @@
     <w:rsid w:val="003D28A0"/>
     <w:rsid w:val="003D4C22"/>
     <w:rsid w:val="008033DF"/>
+    <w:rsid w:val="00872B30"/>
     <w:rsid w:val="00994688"/>
     <w:rsid w:val="00AE311D"/>
     <w:rsid w:val="00BF068E"/>

</xml_diff>

<commit_message>
Adds new REWARD cycle state
</commit_message>
<xml_diff>
--- a/docs/Projectdocumentation.docx
+++ b/docs/Projectdocumentation.docx
@@ -187,7 +187,7 @@
                                 <w:sz w:val="28"/>
                                 <w:szCs w:val="28"/>
                               </w:rPr>
-                              <w:t>20.03.2024</w:t>
+                              <w:t>23.03.2024</w:t>
                             </w:r>
                             <w:r>
                               <w:rPr>
@@ -372,7 +372,7 @@
                           <w:sz w:val="28"/>
                           <w:szCs w:val="28"/>
                         </w:rPr>
-                        <w:t>20.03.2024</w:t>
+                        <w:t>23.03.2024</w:t>
                       </w:r>
                       <w:r>
                         <w:rPr>
@@ -574,7 +574,7 @@
           <w:noProof/>
         </w:rPr>
         <w:drawing>
-          <wp:anchor distT="0" distB="0" distL="114300" distR="114300" simplePos="0" relativeHeight="251658244" behindDoc="0" locked="0" layoutInCell="1" allowOverlap="1" wp14:anchorId="457F8292" wp14:editId="39714669">
+          <wp:anchor distT="0" distB="0" distL="114300" distR="114300" simplePos="0" relativeHeight="251658244" behindDoc="0" locked="0" layoutInCell="1" allowOverlap="1" wp14:anchorId="457F8292" wp14:editId="79DB6DAC">
             <wp:simplePos x="0" y="0"/>
             <wp:positionH relativeFrom="column">
               <wp:posOffset>3997960</wp:posOffset>
@@ -799,7 +799,7 @@
               </wp:anchor>
             </w:drawing>
           </mc:Choice>
-          <mc:Fallback xmlns:w16du="http://schemas.microsoft.com/office/word/2023/wordml/word16du" xmlns:arto="http://schemas.microsoft.com/office/word/2006/arto">
+          <mc:Fallback xmlns:arto="http://schemas.microsoft.com/office/word/2006/arto" xmlns:w16du="http://schemas.microsoft.com/office/word/2023/wordml/word16du">
             <w:pict>
               <v:rect w14:anchorId="1117D688" id="Rechteck 7" o:spid="_x0000_s1026" style="position:absolute;margin-left:-77.35pt;margin-top:447.9pt;width:602.85pt;height:308.85pt;z-index:251659264;visibility:visible;mso-wrap-style:square;mso-width-percent:0;mso-height-percent:0;mso-wrap-distance-left:9pt;mso-wrap-distance-top:0;mso-wrap-distance-right:9pt;mso-wrap-distance-bottom:0;mso-position-horizontal:absolute;mso-position-horizontal-relative:text;mso-position-vertical:absolute;mso-position-vertical-relative:text;mso-width-percent:0;mso-height-percent:0;mso-width-relative:margin;mso-height-relative:margin;v-text-anchor:middle" o:gfxdata="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" fillcolor="#ce0108" stroked="f" strokeweight="1pt">
                 <v:fill color2="#5a1f71" rotate="t" angle="90" colors="0 #ce0108;.5 #940f3a;1 #5a1f71" focus="100%" type="gradient"/>
@@ -872,7 +872,7 @@
           <w:r>
             <w:fldChar w:fldCharType="separate"/>
           </w:r>
-          <w:hyperlink w:anchor="_Toc161868227" w:history="1">
+          <w:hyperlink w:anchor="_Toc162099511" w:history="1">
             <w:r>
               <w:rPr>
                 <w:rStyle w:val="Hyperlink"/>
@@ -915,7 +915,7 @@
                 <w:noProof/>
                 <w:webHidden/>
               </w:rPr>
-              <w:instrText xml:space="preserve"> PAGEREF _Toc161868227 \h </w:instrText>
+              <w:instrText xml:space="preserve"> PAGEREF _Toc162099511 \h </w:instrText>
             </w:r>
             <w:r>
               <w:rPr>
@@ -960,7 +960,7 @@
               <w:lang w:val="en-CH" w:eastAsia="en-CH"/>
             </w:rPr>
           </w:pPr>
-          <w:hyperlink w:anchor="_Toc161868228" w:history="1">
+          <w:hyperlink w:anchor="_Toc162099512" w:history="1">
             <w:r>
               <w:rPr>
                 <w:rStyle w:val="Hyperlink"/>
@@ -1003,7 +1003,7 @@
                 <w:noProof/>
                 <w:webHidden/>
               </w:rPr>
-              <w:instrText xml:space="preserve"> PAGEREF _Toc161868228 \h </w:instrText>
+              <w:instrText xml:space="preserve"> PAGEREF _Toc162099512 \h </w:instrText>
             </w:r>
             <w:r>
               <w:rPr>
@@ -1048,7 +1048,7 @@
               <w:lang w:val="en-CH" w:eastAsia="en-CH"/>
             </w:rPr>
           </w:pPr>
-          <w:hyperlink w:anchor="_Toc161868229" w:history="1">
+          <w:hyperlink w:anchor="_Toc162099513" w:history="1">
             <w:r>
               <w:rPr>
                 <w:rStyle w:val="Hyperlink"/>
@@ -1091,7 +1091,7 @@
                 <w:noProof/>
                 <w:webHidden/>
               </w:rPr>
-              <w:instrText xml:space="preserve"> PAGEREF _Toc161868229 \h </w:instrText>
+              <w:instrText xml:space="preserve"> PAGEREF _Toc162099513 \h </w:instrText>
             </w:r>
             <w:r>
               <w:rPr>
@@ -1136,7 +1136,7 @@
               <w:lang w:val="en-CH" w:eastAsia="en-CH"/>
             </w:rPr>
           </w:pPr>
-          <w:hyperlink w:anchor="_Toc161868230" w:history="1">
+          <w:hyperlink w:anchor="_Toc162099514" w:history="1">
             <w:r>
               <w:rPr>
                 <w:rStyle w:val="Hyperlink"/>
@@ -1179,7 +1179,7 @@
                 <w:noProof/>
                 <w:webHidden/>
               </w:rPr>
-              <w:instrText xml:space="preserve"> PAGEREF _Toc161868230 \h </w:instrText>
+              <w:instrText xml:space="preserve"> PAGEREF _Toc162099514 \h </w:instrText>
             </w:r>
             <w:r>
               <w:rPr>
@@ -1224,7 +1224,7 @@
               <w:lang w:val="en-CH" w:eastAsia="en-CH"/>
             </w:rPr>
           </w:pPr>
-          <w:hyperlink w:anchor="_Toc161868231" w:history="1">
+          <w:hyperlink w:anchor="_Toc162099515" w:history="1">
             <w:r>
               <w:rPr>
                 <w:rStyle w:val="Hyperlink"/>
@@ -1267,7 +1267,7 @@
                 <w:noProof/>
                 <w:webHidden/>
               </w:rPr>
-              <w:instrText xml:space="preserve"> PAGEREF _Toc161868231 \h </w:instrText>
+              <w:instrText xml:space="preserve"> PAGEREF _Toc162099515 \h </w:instrText>
             </w:r>
             <w:r>
               <w:rPr>
@@ -1312,7 +1312,7 @@
               <w:lang w:val="en-CH" w:eastAsia="en-CH"/>
             </w:rPr>
           </w:pPr>
-          <w:hyperlink w:anchor="_Toc161868232" w:history="1">
+          <w:hyperlink w:anchor="_Toc162099516" w:history="1">
             <w:r>
               <w:rPr>
                 <w:rStyle w:val="Hyperlink"/>
@@ -1355,7 +1355,7 @@
                 <w:noProof/>
                 <w:webHidden/>
               </w:rPr>
-              <w:instrText xml:space="preserve"> PAGEREF _Toc161868232 \h </w:instrText>
+              <w:instrText xml:space="preserve"> PAGEREF _Toc162099516 \h </w:instrText>
             </w:r>
             <w:r>
               <w:rPr>
@@ -1400,7 +1400,7 @@
               <w:lang w:val="en-CH" w:eastAsia="en-CH"/>
             </w:rPr>
           </w:pPr>
-          <w:hyperlink w:anchor="_Toc161868233" w:history="1">
+          <w:hyperlink w:anchor="_Toc162099517" w:history="1">
             <w:r>
               <w:rPr>
                 <w:rStyle w:val="Hyperlink"/>
@@ -1443,7 +1443,7 @@
                 <w:noProof/>
                 <w:webHidden/>
               </w:rPr>
-              <w:instrText xml:space="preserve"> PAGEREF _Toc161868233 \h </w:instrText>
+              <w:instrText xml:space="preserve"> PAGEREF _Toc162099517 \h </w:instrText>
             </w:r>
             <w:r>
               <w:rPr>
@@ -1488,7 +1488,7 @@
               <w:lang w:val="en-CH" w:eastAsia="en-CH"/>
             </w:rPr>
           </w:pPr>
-          <w:hyperlink w:anchor="_Toc161868234" w:history="1">
+          <w:hyperlink w:anchor="_Toc162099518" w:history="1">
             <w:r>
               <w:rPr>
                 <w:rStyle w:val="Hyperlink"/>
@@ -1531,7 +1531,7 @@
                 <w:noProof/>
                 <w:webHidden/>
               </w:rPr>
-              <w:instrText xml:space="preserve"> PAGEREF _Toc161868234 \h </w:instrText>
+              <w:instrText xml:space="preserve"> PAGEREF _Toc162099518 \h </w:instrText>
             </w:r>
             <w:r>
               <w:rPr>
@@ -1576,7 +1576,7 @@
               <w:lang w:val="en-CH" w:eastAsia="en-CH"/>
             </w:rPr>
           </w:pPr>
-          <w:hyperlink w:anchor="_Toc161868235" w:history="1">
+          <w:hyperlink w:anchor="_Toc162099519" w:history="1">
             <w:r>
               <w:rPr>
                 <w:rStyle w:val="Hyperlink"/>
@@ -1619,7 +1619,7 @@
                 <w:noProof/>
                 <w:webHidden/>
               </w:rPr>
-              <w:instrText xml:space="preserve"> PAGEREF _Toc161868235 \h </w:instrText>
+              <w:instrText xml:space="preserve"> PAGEREF _Toc162099519 \h </w:instrText>
             </w:r>
             <w:r>
               <w:rPr>
@@ -1664,7 +1664,7 @@
               <w:lang w:val="en-CH" w:eastAsia="en-CH"/>
             </w:rPr>
           </w:pPr>
-          <w:hyperlink w:anchor="_Toc161868236" w:history="1">
+          <w:hyperlink w:anchor="_Toc162099520" w:history="1">
             <w:r>
               <w:rPr>
                 <w:rStyle w:val="Hyperlink"/>
@@ -1707,7 +1707,7 @@
                 <w:noProof/>
                 <w:webHidden/>
               </w:rPr>
-              <w:instrText xml:space="preserve"> PAGEREF _Toc161868236 \h </w:instrText>
+              <w:instrText xml:space="preserve"> PAGEREF _Toc162099520 \h </w:instrText>
             </w:r>
             <w:r>
               <w:rPr>
@@ -1752,7 +1752,7 @@
               <w:lang w:val="en-CH" w:eastAsia="en-CH"/>
             </w:rPr>
           </w:pPr>
-          <w:hyperlink w:anchor="_Toc161868237" w:history="1">
+          <w:hyperlink w:anchor="_Toc162099521" w:history="1">
             <w:r>
               <w:rPr>
                 <w:rStyle w:val="Hyperlink"/>
@@ -1795,7 +1795,7 @@
                 <w:noProof/>
                 <w:webHidden/>
               </w:rPr>
-              <w:instrText xml:space="preserve"> PAGEREF _Toc161868237 \h </w:instrText>
+              <w:instrText xml:space="preserve"> PAGEREF _Toc162099521 \h </w:instrText>
             </w:r>
             <w:r>
               <w:rPr>
@@ -1840,7 +1840,7 @@
               <w:lang w:val="en-CH" w:eastAsia="en-CH"/>
             </w:rPr>
           </w:pPr>
-          <w:hyperlink w:anchor="_Toc161868238" w:history="1">
+          <w:hyperlink w:anchor="_Toc162099522" w:history="1">
             <w:r>
               <w:rPr>
                 <w:rStyle w:val="Hyperlink"/>
@@ -1883,7 +1883,7 @@
                 <w:noProof/>
                 <w:webHidden/>
               </w:rPr>
-              <w:instrText xml:space="preserve"> PAGEREF _Toc161868238 \h </w:instrText>
+              <w:instrText xml:space="preserve"> PAGEREF _Toc162099522 \h </w:instrText>
             </w:r>
             <w:r>
               <w:rPr>
@@ -1928,7 +1928,7 @@
               <w:lang w:val="en-CH" w:eastAsia="en-CH"/>
             </w:rPr>
           </w:pPr>
-          <w:hyperlink w:anchor="_Toc161868239" w:history="1">
+          <w:hyperlink w:anchor="_Toc162099523" w:history="1">
             <w:r>
               <w:rPr>
                 <w:rStyle w:val="Hyperlink"/>
@@ -1971,7 +1971,7 @@
                 <w:noProof/>
                 <w:webHidden/>
               </w:rPr>
-              <w:instrText xml:space="preserve"> PAGEREF _Toc161868239 \h </w:instrText>
+              <w:instrText xml:space="preserve"> PAGEREF _Toc162099523 \h </w:instrText>
             </w:r>
             <w:r>
               <w:rPr>
@@ -2016,7 +2016,7 @@
               <w:lang w:val="en-CH" w:eastAsia="en-CH"/>
             </w:rPr>
           </w:pPr>
-          <w:hyperlink w:anchor="_Toc161868240" w:history="1">
+          <w:hyperlink w:anchor="_Toc162099524" w:history="1">
             <w:r>
               <w:rPr>
                 <w:rStyle w:val="Hyperlink"/>
@@ -2059,7 +2059,7 @@
                 <w:noProof/>
                 <w:webHidden/>
               </w:rPr>
-              <w:instrText xml:space="preserve"> PAGEREF _Toc161868240 \h </w:instrText>
+              <w:instrText xml:space="preserve"> PAGEREF _Toc162099524 \h </w:instrText>
             </w:r>
             <w:r>
               <w:rPr>
@@ -2119,7 +2119,7 @@
       <w:pPr>
         <w:pStyle w:val="Heading1"/>
       </w:pPr>
-      <w:bookmarkStart w:id="0" w:name="_Toc161868227"/>
+      <w:bookmarkStart w:id="0" w:name="_Toc162099511"/>
       <w:r>
         <w:lastRenderedPageBreak/>
         <w:t>Projektidee und Geschäftsregeln</w:t>
@@ -2135,7 +2135,7 @@
       <w:pPr>
         <w:pStyle w:val="Heading2"/>
       </w:pPr>
-      <w:bookmarkStart w:id="1" w:name="_Toc161868228"/>
+      <w:bookmarkStart w:id="1" w:name="_Toc162099512"/>
       <w:r>
         <w:t>Spielregeln</w:t>
       </w:r>
@@ -2340,7 +2340,7 @@
       <w:pPr>
         <w:pStyle w:val="Heading2"/>
       </w:pPr>
-      <w:bookmarkStart w:id="2" w:name="_Toc161868229"/>
+      <w:bookmarkStart w:id="2" w:name="_Toc162099513"/>
       <w:r>
         <w:t>Abgrenzung</w:t>
       </w:r>
@@ -2430,7 +2430,7 @@
       <w:pPr>
         <w:pStyle w:val="Heading1"/>
       </w:pPr>
-      <w:bookmarkStart w:id="3" w:name="_Toc161868230"/>
+      <w:bookmarkStart w:id="3" w:name="_Toc162099514"/>
       <w:r>
         <w:lastRenderedPageBreak/>
         <w:t>Technologie Stack</w:t>
@@ -2724,7 +2724,7 @@
       <w:pPr>
         <w:pStyle w:val="Caption"/>
       </w:pPr>
-      <w:bookmarkStart w:id="4" w:name="_Toc161868246"/>
+      <w:bookmarkStart w:id="4" w:name="_Toc162099530"/>
       <w:r>
         <w:t xml:space="preserve">Tabelle </w:t>
       </w:r>
@@ -2769,7 +2769,7 @@
       <w:pPr>
         <w:pStyle w:val="Heading1"/>
       </w:pPr>
-      <w:bookmarkStart w:id="5" w:name="_Toc161868231"/>
+      <w:bookmarkStart w:id="5" w:name="_Toc162099515"/>
       <w:r>
         <w:lastRenderedPageBreak/>
         <w:t>Anforderung</w:t>
@@ -2783,7 +2783,7 @@
       <w:pPr>
         <w:pStyle w:val="Heading2"/>
       </w:pPr>
-      <w:bookmarkStart w:id="6" w:name="_Toc161868232"/>
+      <w:bookmarkStart w:id="6" w:name="_Toc162099516"/>
       <w:r>
         <w:t>Funktionale Anforderungen</w:t>
       </w:r>
@@ -3226,7 +3226,7 @@
       <w:pPr>
         <w:pStyle w:val="Caption"/>
       </w:pPr>
-      <w:bookmarkStart w:id="7" w:name="_Toc161868247"/>
+      <w:bookmarkStart w:id="7" w:name="_Toc162099531"/>
       <w:r>
         <w:t xml:space="preserve">Tabelle </w:t>
       </w:r>
@@ -3690,7 +3690,7 @@
       <w:pPr>
         <w:pStyle w:val="Caption"/>
       </w:pPr>
-      <w:bookmarkStart w:id="8" w:name="_Toc161868248"/>
+      <w:bookmarkStart w:id="8" w:name="_Toc162099532"/>
       <w:r>
         <w:t xml:space="preserve">Tabelle </w:t>
       </w:r>
@@ -4126,7 +4126,7 @@
       <w:pPr>
         <w:pStyle w:val="Caption"/>
       </w:pPr>
-      <w:bookmarkStart w:id="9" w:name="_Toc161868249"/>
+      <w:bookmarkStart w:id="9" w:name="_Toc162099533"/>
       <w:r>
         <w:t xml:space="preserve">Tabelle </w:t>
       </w:r>
@@ -4592,7 +4592,7 @@
       <w:pPr>
         <w:pStyle w:val="Caption"/>
       </w:pPr>
-      <w:bookmarkStart w:id="10" w:name="_Toc161868250"/>
+      <w:bookmarkStart w:id="10" w:name="_Toc162099534"/>
       <w:r>
         <w:t xml:space="preserve">Tabelle </w:t>
       </w:r>
@@ -5057,7 +5057,7 @@
           <w:noProof/>
         </w:rPr>
       </w:pPr>
-      <w:bookmarkStart w:id="11" w:name="_Toc161868251"/>
+      <w:bookmarkStart w:id="11" w:name="_Toc162099535"/>
       <w:r>
         <w:t xml:space="preserve">Tabelle </w:t>
       </w:r>
@@ -5497,7 +5497,7 @@
       <w:pPr>
         <w:pStyle w:val="Caption"/>
       </w:pPr>
-      <w:bookmarkStart w:id="12" w:name="_Toc161868252"/>
+      <w:bookmarkStart w:id="12" w:name="_Toc162099536"/>
       <w:r>
         <w:t xml:space="preserve">Tabelle </w:t>
       </w:r>
@@ -5949,7 +5949,7 @@
       <w:pPr>
         <w:pStyle w:val="Caption"/>
       </w:pPr>
-      <w:bookmarkStart w:id="13" w:name="_Toc161868253"/>
+      <w:bookmarkStart w:id="13" w:name="_Toc162099537"/>
       <w:r>
         <w:t xml:space="preserve">Tabelle </w:t>
       </w:r>
@@ -6396,7 +6396,7 @@
       <w:pPr>
         <w:pStyle w:val="Caption"/>
       </w:pPr>
-      <w:bookmarkStart w:id="14" w:name="_Toc161868254"/>
+      <w:bookmarkStart w:id="14" w:name="_Toc162099538"/>
       <w:r>
         <w:t xml:space="preserve">Tabelle </w:t>
       </w:r>
@@ -6819,7 +6819,7 @@
       <w:pPr>
         <w:pStyle w:val="Caption"/>
       </w:pPr>
-      <w:bookmarkStart w:id="15" w:name="_Toc161868255"/>
+      <w:bookmarkStart w:id="15" w:name="_Toc162099539"/>
       <w:r>
         <w:t xml:space="preserve">Tabelle </w:t>
       </w:r>
@@ -7238,7 +7238,7 @@
       <w:pPr>
         <w:pStyle w:val="Caption"/>
       </w:pPr>
-      <w:bookmarkStart w:id="16" w:name="_Toc161868256"/>
+      <w:bookmarkStart w:id="16" w:name="_Toc162099540"/>
       <w:r>
         <w:t xml:space="preserve">Tabelle </w:t>
       </w:r>
@@ -7289,7 +7289,7 @@
       <w:pPr>
         <w:pStyle w:val="Heading2"/>
       </w:pPr>
-      <w:bookmarkStart w:id="17" w:name="_Toc161868233"/>
+      <w:bookmarkStart w:id="17" w:name="_Toc162099517"/>
       <w:r>
         <w:lastRenderedPageBreak/>
         <w:t>Nicht-funktionale Anforderungen</w:t>
@@ -7443,7 +7443,7 @@
       <w:pPr>
         <w:pStyle w:val="Caption"/>
       </w:pPr>
-      <w:bookmarkStart w:id="18" w:name="_Toc161868257"/>
+      <w:bookmarkStart w:id="18" w:name="_Toc162099541"/>
       <w:r>
         <w:t xml:space="preserve">Tabelle </w:t>
       </w:r>
@@ -7620,7 +7620,7 @@
       <w:pPr>
         <w:pStyle w:val="Caption"/>
       </w:pPr>
-      <w:bookmarkStart w:id="19" w:name="_Toc161868258"/>
+      <w:bookmarkStart w:id="19" w:name="_Toc162099542"/>
       <w:r>
         <w:t xml:space="preserve">Tabelle </w:t>
       </w:r>
@@ -7800,7 +7800,7 @@
       <w:pPr>
         <w:pStyle w:val="Caption"/>
       </w:pPr>
-      <w:bookmarkStart w:id="20" w:name="_Toc161868259"/>
+      <w:bookmarkStart w:id="20" w:name="_Toc162099543"/>
       <w:r>
         <w:t xml:space="preserve">Tabelle </w:t>
       </w:r>
@@ -7845,7 +7845,7 @@
       <w:pPr>
         <w:pStyle w:val="Heading1"/>
       </w:pPr>
-      <w:bookmarkStart w:id="21" w:name="_Toc161868234"/>
+      <w:bookmarkStart w:id="21" w:name="_Toc162099518"/>
       <w:r>
         <w:lastRenderedPageBreak/>
         <w:t>Struktur und Planung</w:t>
@@ -7856,7 +7856,7 @@
       <w:pPr>
         <w:pStyle w:val="Heading2"/>
       </w:pPr>
-      <w:bookmarkStart w:id="22" w:name="_Toc161868235"/>
+      <w:bookmarkStart w:id="22" w:name="_Toc162099519"/>
       <w:r>
         <w:t>Wireframe</w:t>
       </w:r>
@@ -7942,7 +7942,7 @@
       <w:pPr>
         <w:pStyle w:val="Caption"/>
       </w:pPr>
-      <w:bookmarkStart w:id="23" w:name="_Toc161868241"/>
+      <w:bookmarkStart w:id="23" w:name="_Toc162099525"/>
       <w:r>
         <w:t xml:space="preserve">Abbildung </w:t>
       </w:r>
@@ -8031,7 +8031,7 @@
       <w:pPr>
         <w:pStyle w:val="Caption"/>
       </w:pPr>
-      <w:bookmarkStart w:id="24" w:name="_Toc161868242"/>
+      <w:bookmarkStart w:id="24" w:name="_Toc162099526"/>
       <w:r>
         <w:t xml:space="preserve">Abbildung </w:t>
       </w:r>
@@ -8119,7 +8119,7 @@
       <w:pPr>
         <w:pStyle w:val="Caption"/>
       </w:pPr>
-      <w:bookmarkStart w:id="25" w:name="_Toc161868243"/>
+      <w:bookmarkStart w:id="25" w:name="_Toc162099527"/>
       <w:r>
         <w:t xml:space="preserve">Abbildung </w:t>
       </w:r>
@@ -8150,7 +8150,7 @@
       <w:pPr>
         <w:pStyle w:val="Heading2"/>
       </w:pPr>
-      <w:bookmarkStart w:id="26" w:name="_Toc161868236"/>
+      <w:bookmarkStart w:id="26" w:name="_Toc162099520"/>
       <w:r>
         <w:lastRenderedPageBreak/>
         <w:t>Spielzyklus</w:t>
@@ -8162,13 +8162,37 @@
         <w:t>Der</w:t>
       </w:r>
       <w:r>
-        <w:t xml:space="preserve"> Spielzyklus besteht aus verschiedenen States und Cycles, die den Ablauf des Spiels definieren. Der Game State umfasst vier Phasen: Idle, Playing, Over und Won, die den allgemeinen Zustand des Spiels repräsentieren. Innerhalb des "Playing"-Zustands wird der Game Cycle aktiv, der spezifische Phasen wie Encounter, Battle (mit einem eigenen Battle Cycle), Battle Victory, Battle Defeat und Level Up durchläuft. Der Battle Cycle wiederum besteht aus zwei Hauptphasen: dem Encounter Turn, in dem der Gegner </w:t>
+        <w:t xml:space="preserve"> Spielzyklus besteht aus verschiedenen States und Cycles, die den Ablauf des Spiels definieren. Der Game State umfasst vier Phasen: Idle, Playing, Over und Won, die den allgemeinen Zustand des Spiels repräsentieren. Innerhalb des "Playing"-Zustands wird der Game Cycle aktiv, der spezifische Phasen wie Encounter, Battle (mit einem eigenen Battle Cycle), Battle Victory, Battle Defeat</w:t>
+      </w:r>
+      <w:r>
+        <w:t>,</w:t>
+      </w:r>
+      <w:r>
+        <w:t xml:space="preserve"> Level Up </w:t>
+      </w:r>
+      <w:r>
+        <w:t xml:space="preserve">und Reward </w:t>
+      </w:r>
+      <w:r>
+        <w:t xml:space="preserve">durchläuft. Der Battle Cycle wiederum besteht aus zwei Hauptphasen: dem Encounter Turn, in dem der Gegner </w:t>
       </w:r>
       <w:r>
         <w:t>angreifft</w:t>
       </w:r>
       <w:r>
-        <w:t>, und dem Player Turn, in dem der Spieler seine Aktionen durchführt.</w:t>
+        <w:t>, und dem Player Turn, in dem der Spieler seine</w:t>
+      </w:r>
+      <w:r>
+        <w:t>n</w:t>
+      </w:r>
+      <w:r>
+        <w:t xml:space="preserve"> </w:t>
+      </w:r>
+      <w:r>
+        <w:t>Angriff wählt</w:t>
+      </w:r>
+      <w:r>
+        <w:t>.</w:t>
       </w:r>
     </w:p>
     <w:p>
@@ -8181,10 +8205,10 @@
           <w:noProof/>
         </w:rPr>
         <w:drawing>
-          <wp:inline distT="0" distB="0" distL="0" distR="0" wp14:anchorId="506B5FF7" wp14:editId="1168FF73">
-            <wp:extent cx="5731510" cy="5171440"/>
-            <wp:effectExtent l="0" t="0" r="2540" b="0"/>
-            <wp:docPr id="506983669" name="Picture 1"/>
+          <wp:inline distT="0" distB="0" distL="0" distR="0" wp14:anchorId="48DBAC12" wp14:editId="4386E43F">
+            <wp:extent cx="5727065" cy="4313555"/>
+            <wp:effectExtent l="0" t="0" r="6985" b="0"/>
+            <wp:docPr id="1105346045" name="Picture 1"/>
             <wp:cNvGraphicFramePr>
               <a:graphicFrameLocks xmlns:a="http://schemas.openxmlformats.org/drawingml/2006/main" noChangeAspect="1"/>
             </wp:cNvGraphicFramePr>
@@ -8192,23 +8216,36 @@
               <a:graphicData uri="http://schemas.openxmlformats.org/drawingml/2006/picture">
                 <pic:pic xmlns:pic="http://schemas.openxmlformats.org/drawingml/2006/picture">
                   <pic:nvPicPr>
-                    <pic:cNvPr id="506983669" name=""/>
-                    <pic:cNvPicPr/>
+                    <pic:cNvPr id="0" name="Picture 1"/>
+                    <pic:cNvPicPr>
+                      <a:picLocks noChangeAspect="1" noChangeArrowheads="1"/>
+                    </pic:cNvPicPr>
                   </pic:nvPicPr>
                   <pic:blipFill>
-                    <a:blip r:embed="rId15"/>
+                    <a:blip r:embed="rId15" cstate="print">
+                      <a:extLst>
+                        <a:ext uri="{28A0092B-C50C-407E-A947-70E740481C1C}">
+                          <a14:useLocalDpi xmlns:a14="http://schemas.microsoft.com/office/drawing/2010/main" val="0"/>
+                        </a:ext>
+                      </a:extLst>
+                    </a:blip>
+                    <a:srcRect/>
                     <a:stretch>
                       <a:fillRect/>
                     </a:stretch>
                   </pic:blipFill>
-                  <pic:spPr>
+                  <pic:spPr bwMode="auto">
                     <a:xfrm>
                       <a:off x="0" y="0"/>
-                      <a:ext cx="5731510" cy="5171440"/>
+                      <a:ext cx="5727065" cy="4313555"/>
                     </a:xfrm>
                     <a:prstGeom prst="rect">
                       <a:avLst/>
                     </a:prstGeom>
+                    <a:noFill/>
+                    <a:ln>
+                      <a:noFill/>
+                    </a:ln>
                   </pic:spPr>
                 </pic:pic>
               </a:graphicData>
@@ -8221,7 +8258,7 @@
       <w:pPr>
         <w:pStyle w:val="Caption"/>
       </w:pPr>
-      <w:bookmarkStart w:id="27" w:name="_Toc161868244"/>
+      <w:bookmarkStart w:id="27" w:name="_Toc162099528"/>
       <w:r>
         <w:t xml:space="preserve">Abbildung </w:t>
       </w:r>
@@ -8266,7 +8303,7 @@
       <w:pPr>
         <w:pStyle w:val="Heading2"/>
       </w:pPr>
-      <w:bookmarkStart w:id="28" w:name="_Toc161868237"/>
+      <w:bookmarkStart w:id="28" w:name="_Toc162099521"/>
       <w:r>
         <w:lastRenderedPageBreak/>
         <w:t>Modularisierung</w:t>
@@ -8277,7 +8314,7 @@
       <w:pPr>
         <w:pStyle w:val="Heading3"/>
       </w:pPr>
-      <w:bookmarkStart w:id="29" w:name="_Toc161868238"/>
+      <w:bookmarkStart w:id="29" w:name="_Toc162099522"/>
       <w:r>
         <w:t>Atomic</w:t>
       </w:r>
@@ -8362,7 +8399,7 @@
       <w:pPr>
         <w:pStyle w:val="Caption"/>
       </w:pPr>
-      <w:bookmarkStart w:id="30" w:name="_Toc161868245"/>
+      <w:bookmarkStart w:id="30" w:name="_Toc162099529"/>
       <w:r>
         <w:t xml:space="preserve">Abbildung </w:t>
       </w:r>
@@ -8606,7 +8643,7 @@
       <w:pPr>
         <w:pStyle w:val="Caption"/>
       </w:pPr>
-      <w:bookmarkStart w:id="31" w:name="_Toc161868260"/>
+      <w:bookmarkStart w:id="31" w:name="_Toc162099544"/>
       <w:r>
         <w:t xml:space="preserve">Tabelle </w:t>
       </w:r>
@@ -8637,7 +8674,7 @@
       <w:pPr>
         <w:pStyle w:val="Heading2"/>
       </w:pPr>
-      <w:bookmarkStart w:id="32" w:name="_Toc161868239"/>
+      <w:bookmarkStart w:id="32" w:name="_Toc162099523"/>
       <w:r>
         <w:t>Route Guard</w:t>
       </w:r>
@@ -8746,7 +8783,7 @@
       <w:pPr>
         <w:pStyle w:val="Heading1"/>
       </w:pPr>
-      <w:bookmarkStart w:id="33" w:name="_Toc161868240"/>
+      <w:bookmarkStart w:id="33" w:name="_Toc162099524"/>
       <w:r>
         <w:lastRenderedPageBreak/>
         <w:t xml:space="preserve">Weitere </w:t>
@@ -8856,7 +8893,7 @@
       <w:pPr>
         <w:pStyle w:val="Caption"/>
       </w:pPr>
-      <w:bookmarkStart w:id="34" w:name="_Toc161868261"/>
+      <w:bookmarkStart w:id="34" w:name="_Toc162099545"/>
       <w:r>
         <w:t xml:space="preserve">Tabelle </w:t>
       </w:r>
@@ -8925,7 +8962,7 @@
       <w:r>
         <w:fldChar w:fldCharType="separate"/>
       </w:r>
-      <w:hyperlink w:anchor="_Toc161868241" w:history="1">
+      <w:hyperlink w:anchor="_Toc162099525" w:history="1">
         <w:r>
           <w:rPr>
             <w:rStyle w:val="Hyperlink"/>
@@ -8952,7 +8989,7 @@
             <w:noProof/>
             <w:webHidden/>
           </w:rPr>
-          <w:instrText xml:space="preserve"> PAGEREF _Toc161868241 \h </w:instrText>
+          <w:instrText xml:space="preserve"> PAGEREF _Toc162099525 \h </w:instrText>
         </w:r>
         <w:r>
           <w:rPr>
@@ -8996,7 +9033,7 @@
           <w:lang w:val="en-CH" w:eastAsia="en-CH"/>
         </w:rPr>
       </w:pPr>
-      <w:hyperlink w:anchor="_Toc161868242" w:history="1">
+      <w:hyperlink w:anchor="_Toc162099526" w:history="1">
         <w:r>
           <w:rPr>
             <w:rStyle w:val="Hyperlink"/>
@@ -9023,7 +9060,7 @@
             <w:noProof/>
             <w:webHidden/>
           </w:rPr>
-          <w:instrText xml:space="preserve"> PAGEREF _Toc161868242 \h </w:instrText>
+          <w:instrText xml:space="preserve"> PAGEREF _Toc162099526 \h </w:instrText>
         </w:r>
         <w:r>
           <w:rPr>
@@ -9067,7 +9104,7 @@
           <w:lang w:val="en-CH" w:eastAsia="en-CH"/>
         </w:rPr>
       </w:pPr>
-      <w:hyperlink w:anchor="_Toc161868243" w:history="1">
+      <w:hyperlink w:anchor="_Toc162099527" w:history="1">
         <w:r>
           <w:rPr>
             <w:rStyle w:val="Hyperlink"/>
@@ -9094,7 +9131,7 @@
             <w:noProof/>
             <w:webHidden/>
           </w:rPr>
-          <w:instrText xml:space="preserve"> PAGEREF _Toc161868243 \h </w:instrText>
+          <w:instrText xml:space="preserve"> PAGEREF _Toc162099527 \h </w:instrText>
         </w:r>
         <w:r>
           <w:rPr>
@@ -9138,7 +9175,7 @@
           <w:lang w:val="en-CH" w:eastAsia="en-CH"/>
         </w:rPr>
       </w:pPr>
-      <w:hyperlink w:anchor="_Toc161868244" w:history="1">
+      <w:hyperlink w:anchor="_Toc162099528" w:history="1">
         <w:r>
           <w:rPr>
             <w:rStyle w:val="Hyperlink"/>
@@ -9165,7 +9202,7 @@
             <w:noProof/>
             <w:webHidden/>
           </w:rPr>
-          <w:instrText xml:space="preserve"> PAGEREF _Toc161868244 \h </w:instrText>
+          <w:instrText xml:space="preserve"> PAGEREF _Toc162099528 \h </w:instrText>
         </w:r>
         <w:r>
           <w:rPr>
@@ -9209,7 +9246,7 @@
           <w:lang w:val="en-CH" w:eastAsia="en-CH"/>
         </w:rPr>
       </w:pPr>
-      <w:hyperlink w:anchor="_Toc161868245" w:history="1">
+      <w:hyperlink w:anchor="_Toc162099529" w:history="1">
         <w:r>
           <w:rPr>
             <w:rStyle w:val="Hyperlink"/>
@@ -9236,7 +9273,7 @@
             <w:noProof/>
             <w:webHidden/>
           </w:rPr>
-          <w:instrText xml:space="preserve"> PAGEREF _Toc161868245 \h </w:instrText>
+          <w:instrText xml:space="preserve"> PAGEREF _Toc162099529 \h </w:instrText>
         </w:r>
         <w:r>
           <w:rPr>
@@ -9308,7 +9345,7 @@
       <w:r>
         <w:fldChar w:fldCharType="separate"/>
       </w:r>
-      <w:hyperlink w:anchor="_Toc161868246" w:history="1">
+      <w:hyperlink w:anchor="_Toc162099530" w:history="1">
         <w:r>
           <w:rPr>
             <w:rStyle w:val="Hyperlink"/>
@@ -9335,7 +9372,7 @@
             <w:noProof/>
             <w:webHidden/>
           </w:rPr>
-          <w:instrText xml:space="preserve"> PAGEREF _Toc161868246 \h </w:instrText>
+          <w:instrText xml:space="preserve"> PAGEREF _Toc162099530 \h </w:instrText>
         </w:r>
         <w:r>
           <w:rPr>
@@ -9379,7 +9416,7 @@
           <w:lang w:val="en-CH" w:eastAsia="en-CH"/>
         </w:rPr>
       </w:pPr>
-      <w:hyperlink w:anchor="_Toc161868247" w:history="1">
+      <w:hyperlink w:anchor="_Toc162099531" w:history="1">
         <w:r>
           <w:rPr>
             <w:rStyle w:val="Hyperlink"/>
@@ -9406,7 +9443,7 @@
             <w:noProof/>
             <w:webHidden/>
           </w:rPr>
-          <w:instrText xml:space="preserve"> PAGEREF _Toc161868247 \h </w:instrText>
+          <w:instrText xml:space="preserve"> PAGEREF _Toc162099531 \h </w:instrText>
         </w:r>
         <w:r>
           <w:rPr>
@@ -9450,7 +9487,7 @@
           <w:lang w:val="en-CH" w:eastAsia="en-CH"/>
         </w:rPr>
       </w:pPr>
-      <w:hyperlink w:anchor="_Toc161868248" w:history="1">
+      <w:hyperlink w:anchor="_Toc162099532" w:history="1">
         <w:r>
           <w:rPr>
             <w:rStyle w:val="Hyperlink"/>
@@ -9477,7 +9514,7 @@
             <w:noProof/>
             <w:webHidden/>
           </w:rPr>
-          <w:instrText xml:space="preserve"> PAGEREF _Toc161868248 \h </w:instrText>
+          <w:instrText xml:space="preserve"> PAGEREF _Toc162099532 \h </w:instrText>
         </w:r>
         <w:r>
           <w:rPr>
@@ -9521,7 +9558,7 @@
           <w:lang w:val="en-CH" w:eastAsia="en-CH"/>
         </w:rPr>
       </w:pPr>
-      <w:hyperlink w:anchor="_Toc161868249" w:history="1">
+      <w:hyperlink w:anchor="_Toc162099533" w:history="1">
         <w:r>
           <w:rPr>
             <w:rStyle w:val="Hyperlink"/>
@@ -9548,7 +9585,7 @@
             <w:noProof/>
             <w:webHidden/>
           </w:rPr>
-          <w:instrText xml:space="preserve"> PAGEREF _Toc161868249 \h </w:instrText>
+          <w:instrText xml:space="preserve"> PAGEREF _Toc162099533 \h </w:instrText>
         </w:r>
         <w:r>
           <w:rPr>
@@ -9592,7 +9629,7 @@
           <w:lang w:val="en-CH" w:eastAsia="en-CH"/>
         </w:rPr>
       </w:pPr>
-      <w:hyperlink w:anchor="_Toc161868250" w:history="1">
+      <w:hyperlink w:anchor="_Toc162099534" w:history="1">
         <w:r>
           <w:rPr>
             <w:rStyle w:val="Hyperlink"/>
@@ -9619,7 +9656,7 @@
             <w:noProof/>
             <w:webHidden/>
           </w:rPr>
-          <w:instrText xml:space="preserve"> PAGEREF _Toc161868250 \h </w:instrText>
+          <w:instrText xml:space="preserve"> PAGEREF _Toc162099534 \h </w:instrText>
         </w:r>
         <w:r>
           <w:rPr>
@@ -9663,7 +9700,7 @@
           <w:lang w:val="en-CH" w:eastAsia="en-CH"/>
         </w:rPr>
       </w:pPr>
-      <w:hyperlink w:anchor="_Toc161868251" w:history="1">
+      <w:hyperlink w:anchor="_Toc162099535" w:history="1">
         <w:r>
           <w:rPr>
             <w:rStyle w:val="Hyperlink"/>
@@ -9690,7 +9727,7 @@
             <w:noProof/>
             <w:webHidden/>
           </w:rPr>
-          <w:instrText xml:space="preserve"> PAGEREF _Toc161868251 \h </w:instrText>
+          <w:instrText xml:space="preserve"> PAGEREF _Toc162099535 \h </w:instrText>
         </w:r>
         <w:r>
           <w:rPr>
@@ -9734,7 +9771,7 @@
           <w:lang w:val="en-CH" w:eastAsia="en-CH"/>
         </w:rPr>
       </w:pPr>
-      <w:hyperlink w:anchor="_Toc161868252" w:history="1">
+      <w:hyperlink w:anchor="_Toc162099536" w:history="1">
         <w:r>
           <w:rPr>
             <w:rStyle w:val="Hyperlink"/>
@@ -9761,7 +9798,7 @@
             <w:noProof/>
             <w:webHidden/>
           </w:rPr>
-          <w:instrText xml:space="preserve"> PAGEREF _Toc161868252 \h </w:instrText>
+          <w:instrText xml:space="preserve"> PAGEREF _Toc162099536 \h </w:instrText>
         </w:r>
         <w:r>
           <w:rPr>
@@ -9805,7 +9842,7 @@
           <w:lang w:val="en-CH" w:eastAsia="en-CH"/>
         </w:rPr>
       </w:pPr>
-      <w:hyperlink w:anchor="_Toc161868253" w:history="1">
+      <w:hyperlink w:anchor="_Toc162099537" w:history="1">
         <w:r>
           <w:rPr>
             <w:rStyle w:val="Hyperlink"/>
@@ -9832,7 +9869,7 @@
             <w:noProof/>
             <w:webHidden/>
           </w:rPr>
-          <w:instrText xml:space="preserve"> PAGEREF _Toc161868253 \h </w:instrText>
+          <w:instrText xml:space="preserve"> PAGEREF _Toc162099537 \h </w:instrText>
         </w:r>
         <w:r>
           <w:rPr>
@@ -9876,7 +9913,7 @@
           <w:lang w:val="en-CH" w:eastAsia="en-CH"/>
         </w:rPr>
       </w:pPr>
-      <w:hyperlink w:anchor="_Toc161868254" w:history="1">
+      <w:hyperlink w:anchor="_Toc162099538" w:history="1">
         <w:r>
           <w:rPr>
             <w:rStyle w:val="Hyperlink"/>
@@ -9903,7 +9940,7 @@
             <w:noProof/>
             <w:webHidden/>
           </w:rPr>
-          <w:instrText xml:space="preserve"> PAGEREF _Toc161868254 \h </w:instrText>
+          <w:instrText xml:space="preserve"> PAGEREF _Toc162099538 \h </w:instrText>
         </w:r>
         <w:r>
           <w:rPr>
@@ -9947,7 +9984,7 @@
           <w:lang w:val="en-CH" w:eastAsia="en-CH"/>
         </w:rPr>
       </w:pPr>
-      <w:hyperlink w:anchor="_Toc161868255" w:history="1">
+      <w:hyperlink w:anchor="_Toc162099539" w:history="1">
         <w:r>
           <w:rPr>
             <w:rStyle w:val="Hyperlink"/>
@@ -9974,7 +10011,7 @@
             <w:noProof/>
             <w:webHidden/>
           </w:rPr>
-          <w:instrText xml:space="preserve"> PAGEREF _Toc161868255 \h </w:instrText>
+          <w:instrText xml:space="preserve"> PAGEREF _Toc162099539 \h </w:instrText>
         </w:r>
         <w:r>
           <w:rPr>
@@ -10018,7 +10055,7 @@
           <w:lang w:val="en-CH" w:eastAsia="en-CH"/>
         </w:rPr>
       </w:pPr>
-      <w:hyperlink w:anchor="_Toc161868256" w:history="1">
+      <w:hyperlink w:anchor="_Toc162099540" w:history="1">
         <w:r>
           <w:rPr>
             <w:rStyle w:val="Hyperlink"/>
@@ -10045,7 +10082,7 @@
             <w:noProof/>
             <w:webHidden/>
           </w:rPr>
-          <w:instrText xml:space="preserve"> PAGEREF _Toc161868256 \h </w:instrText>
+          <w:instrText xml:space="preserve"> PAGEREF _Toc162099540 \h </w:instrText>
         </w:r>
         <w:r>
           <w:rPr>
@@ -10089,7 +10126,7 @@
           <w:lang w:val="en-CH" w:eastAsia="en-CH"/>
         </w:rPr>
       </w:pPr>
-      <w:hyperlink w:anchor="_Toc161868257" w:history="1">
+      <w:hyperlink w:anchor="_Toc162099541" w:history="1">
         <w:r>
           <w:rPr>
             <w:rStyle w:val="Hyperlink"/>
@@ -10116,7 +10153,7 @@
             <w:noProof/>
             <w:webHidden/>
           </w:rPr>
-          <w:instrText xml:space="preserve"> PAGEREF _Toc161868257 \h </w:instrText>
+          <w:instrText xml:space="preserve"> PAGEREF _Toc162099541 \h </w:instrText>
         </w:r>
         <w:r>
           <w:rPr>
@@ -10160,7 +10197,7 @@
           <w:lang w:val="en-CH" w:eastAsia="en-CH"/>
         </w:rPr>
       </w:pPr>
-      <w:hyperlink w:anchor="_Toc161868258" w:history="1">
+      <w:hyperlink w:anchor="_Toc162099542" w:history="1">
         <w:r>
           <w:rPr>
             <w:rStyle w:val="Hyperlink"/>
@@ -10187,7 +10224,7 @@
             <w:noProof/>
             <w:webHidden/>
           </w:rPr>
-          <w:instrText xml:space="preserve"> PAGEREF _Toc161868258 \h </w:instrText>
+          <w:instrText xml:space="preserve"> PAGEREF _Toc162099542 \h </w:instrText>
         </w:r>
         <w:r>
           <w:rPr>
@@ -10231,7 +10268,7 @@
           <w:lang w:val="en-CH" w:eastAsia="en-CH"/>
         </w:rPr>
       </w:pPr>
-      <w:hyperlink w:anchor="_Toc161868259" w:history="1">
+      <w:hyperlink w:anchor="_Toc162099543" w:history="1">
         <w:r>
           <w:rPr>
             <w:rStyle w:val="Hyperlink"/>
@@ -10258,7 +10295,7 @@
             <w:noProof/>
             <w:webHidden/>
           </w:rPr>
-          <w:instrText xml:space="preserve"> PAGEREF _Toc161868259 \h </w:instrText>
+          <w:instrText xml:space="preserve"> PAGEREF _Toc162099543 \h </w:instrText>
         </w:r>
         <w:r>
           <w:rPr>
@@ -10302,7 +10339,7 @@
           <w:lang w:val="en-CH" w:eastAsia="en-CH"/>
         </w:rPr>
       </w:pPr>
-      <w:hyperlink w:anchor="_Toc161868260" w:history="1">
+      <w:hyperlink w:anchor="_Toc162099544" w:history="1">
         <w:r>
           <w:rPr>
             <w:rStyle w:val="Hyperlink"/>
@@ -10329,7 +10366,7 @@
             <w:noProof/>
             <w:webHidden/>
           </w:rPr>
-          <w:instrText xml:space="preserve"> PAGEREF _Toc161868260 \h </w:instrText>
+          <w:instrText xml:space="preserve"> PAGEREF _Toc162099544 \h </w:instrText>
         </w:r>
         <w:r>
           <w:rPr>
@@ -10373,7 +10410,7 @@
           <w:lang w:val="en-CH" w:eastAsia="en-CH"/>
         </w:rPr>
       </w:pPr>
-      <w:hyperlink w:anchor="_Toc161868261" w:history="1">
+      <w:hyperlink w:anchor="_Toc162099545" w:history="1">
         <w:r>
           <w:rPr>
             <w:rStyle w:val="Hyperlink"/>
@@ -10400,7 +10437,7 @@
             <w:noProof/>
             <w:webHidden/>
           </w:rPr>
-          <w:instrText xml:space="preserve"> PAGEREF _Toc161868261 \h </w:instrText>
+          <w:instrText xml:space="preserve"> PAGEREF _Toc162099545 \h </w:instrText>
         </w:r>
         <w:r>
           <w:rPr>

</xml_diff>